<commit_message>
feat(cei): added solutions to java collection tasks
</commit_message>
<xml_diff>
--- a/3 CEI/Java Task/2 Java Collections.docx
+++ b/3 CEI/Java Task/2 Java Collections.docx
@@ -71,45 +71,692 @@
           <w:rFonts w:asciiTheme="minorHAnsi" w:hAnsiTheme="minorHAnsi" w:cstheme="minorHAnsi"/>
         </w:rPr>
         <w:br/>
-        <w:t>Us</w:t>
-      </w:r>
+        <w:t xml:space="preserve">Use a </w:t>
+      </w:r>
+      <w:r>
+        <w:rPr>
+          <w:rStyle w:val="HTMLCode"/>
+          <w:rFonts w:asciiTheme="minorHAnsi" w:hAnsiTheme="minorHAnsi" w:cstheme="minorHAnsi"/>
+        </w:rPr>
+        <w:t>Set</w:t>
+      </w:r>
+      <w:r>
+        <w:rPr>
+          <w:rFonts w:asciiTheme="minorHAnsi" w:hAnsiTheme="minorHAnsi" w:cstheme="minorHAnsi"/>
+        </w:rPr>
+        <w:t xml:space="preserve"> to store and display the words.</w:t>
+      </w:r>
+    </w:p>
+    <w:p>
+      <w:pPr>
+        <w:pStyle w:val="Heading3"/>
+        <w:rPr>
+          <w:rFonts w:asciiTheme="minorHAnsi" w:hAnsiTheme="minorHAnsi" w:cstheme="minorHAnsi"/>
+        </w:rPr>
+      </w:pPr>
+      <w:r>
+        <w:rPr>
+          <w:rStyle w:val="Strong"/>
+          <w:rFonts w:asciiTheme="minorHAnsi" w:hAnsiTheme="minorHAnsi" w:cstheme="minorHAnsi"/>
+          <w:b/>
+          <w:bCs/>
+        </w:rPr>
+        <w:t>Task 2: Frequency Counter</w:t>
+      </w:r>
+    </w:p>
+    <w:p>
+      <w:pPr>
+        <w:pStyle w:val="NormalWeb"/>
+        <w:rPr>
+          <w:rFonts w:asciiTheme="minorHAnsi" w:hAnsiTheme="minorHAnsi" w:cstheme="minorHAnsi"/>
+        </w:rPr>
+      </w:pPr>
+      <w:r>
+        <w:rPr>
+          <w:rFonts w:asciiTheme="minorHAnsi" w:hAnsiTheme="minorHAnsi" w:cstheme="minorHAnsi"/>
+        </w:rPr>
+        <w:t xml:space="preserve">Given a word (e.g., </w:t>
+      </w:r>
+      <w:r>
+        <w:rPr>
+          <w:rStyle w:val="HTMLCode"/>
+          <w:rFonts w:asciiTheme="minorHAnsi" w:hAnsiTheme="minorHAnsi" w:cstheme="minorHAnsi"/>
+        </w:rPr>
+        <w:t>"banana"</w:t>
+      </w:r>
+      <w:r>
+        <w:rPr>
+          <w:rFonts w:asciiTheme="minorHAnsi" w:hAnsiTheme="minorHAnsi" w:cstheme="minorHAnsi"/>
+        </w:rPr>
+        <w:t xml:space="preserve">), count how many times </w:t>
+      </w:r>
+      <w:r>
+        <w:rPr>
+          <w:rStyle w:val="Strong"/>
+          <w:rFonts w:asciiTheme="minorHAnsi" w:hAnsiTheme="minorHAnsi" w:cstheme="minorHAnsi"/>
+        </w:rPr>
+        <w:t>each character</w:t>
+      </w:r>
+      <w:r>
+        <w:rPr>
+          <w:rFonts w:asciiTheme="minorHAnsi" w:hAnsiTheme="minorHAnsi" w:cstheme="minorHAnsi"/>
+        </w:rPr>
+        <w:t xml:space="preserve"> appears in the word.</w:t>
+      </w:r>
+      <w:r>
+        <w:rPr>
+          <w:rFonts w:asciiTheme="minorHAnsi" w:hAnsiTheme="minorHAnsi" w:cstheme="minorHAnsi"/>
+        </w:rPr>
+        <w:br/>
+        <w:t xml:space="preserve">Use a </w:t>
+      </w:r>
+      <w:r>
+        <w:rPr>
+          <w:rStyle w:val="HTMLCode"/>
+          <w:rFonts w:asciiTheme="minorHAnsi" w:hAnsiTheme="minorHAnsi" w:cstheme="minorHAnsi"/>
+        </w:rPr>
+        <w:t>Map&lt;Character, Integer&gt;</w:t>
+      </w:r>
+      <w:r>
+        <w:rPr>
+          <w:rFonts w:asciiTheme="minorHAnsi" w:hAnsiTheme="minorHAnsi" w:cstheme="minorHAnsi"/>
+        </w:rPr>
+        <w:t xml:space="preserve"> for storing frequencies.</w:t>
+      </w:r>
+    </w:p>
+    <w:p>
+      <w:pPr>
+        <w:pStyle w:val="Heading3"/>
+        <w:rPr>
+          <w:rFonts w:asciiTheme="minorHAnsi" w:hAnsiTheme="minorHAnsi" w:cstheme="minorHAnsi"/>
+        </w:rPr>
+      </w:pPr>
+      <w:r>
+        <w:rPr>
+          <w:rStyle w:val="Strong"/>
+          <w:rFonts w:asciiTheme="minorHAnsi" w:hAnsiTheme="minorHAnsi" w:cstheme="minorHAnsi"/>
+          <w:b/>
+          <w:bCs/>
+        </w:rPr>
+        <w:t>Task 3: Top N Frequent Elements</w:t>
+      </w:r>
+    </w:p>
+    <w:p>
+      <w:pPr>
+        <w:pStyle w:val="NormalWeb"/>
+        <w:rPr>
+          <w:rFonts w:asciiTheme="minorHAnsi" w:hAnsiTheme="minorHAnsi" w:cstheme="minorHAnsi"/>
+        </w:rPr>
+      </w:pPr>
+      <w:r>
+        <w:rPr>
+          <w:rFonts w:asciiTheme="minorHAnsi" w:hAnsiTheme="minorHAnsi" w:cstheme="minorHAnsi"/>
+        </w:rPr>
+        <w:t xml:space="preserve">From a list of integers, find the </w:t>
+      </w:r>
+      <w:r>
+        <w:rPr>
+          <w:rStyle w:val="Strong"/>
+          <w:rFonts w:asciiTheme="minorHAnsi" w:hAnsiTheme="minorHAnsi" w:cstheme="minorHAnsi"/>
+        </w:rPr>
+        <w:t>top 3 most frequent elements</w:t>
+      </w:r>
+      <w:r>
+        <w:rPr>
+          <w:rFonts w:asciiTheme="minorHAnsi" w:hAnsiTheme="minorHAnsi" w:cstheme="minorHAnsi"/>
+        </w:rPr>
+        <w:t xml:space="preserve"> and print them along with their counts.</w:t>
+      </w:r>
+      <w:r>
+        <w:rPr>
+          <w:rFonts w:asciiTheme="minorHAnsi" w:hAnsiTheme="minorHAnsi" w:cstheme="minorHAnsi"/>
+        </w:rPr>
+        <w:br/>
+        <w:t xml:space="preserve">Use a </w:t>
+      </w:r>
+      <w:r>
+        <w:rPr>
+          <w:rStyle w:val="HTMLCode"/>
+          <w:rFonts w:asciiTheme="minorHAnsi" w:hAnsiTheme="minorHAnsi" w:cstheme="minorHAnsi"/>
+        </w:rPr>
+        <w:t>Map</w:t>
+      </w:r>
+      <w:r>
+        <w:rPr>
+          <w:rFonts w:asciiTheme="minorHAnsi" w:hAnsiTheme="minorHAnsi" w:cstheme="minorHAnsi"/>
+        </w:rPr>
+        <w:t xml:space="preserve"> to count and a </w:t>
+      </w:r>
+      <w:r>
+        <w:rPr>
+          <w:rStyle w:val="HTMLCode"/>
+          <w:rFonts w:asciiTheme="minorHAnsi" w:hAnsiTheme="minorHAnsi" w:cstheme="minorHAnsi"/>
+        </w:rPr>
+        <w:t>List</w:t>
+      </w:r>
+      <w:r>
+        <w:rPr>
+          <w:rFonts w:asciiTheme="minorHAnsi" w:hAnsiTheme="minorHAnsi" w:cstheme="minorHAnsi"/>
+        </w:rPr>
+        <w:t xml:space="preserve"> to sort.</w:t>
+      </w:r>
+    </w:p>
+    <w:p>
+      <w:pPr>
+        <w:pStyle w:val="Heading3"/>
+        <w:rPr>
+          <w:rFonts w:asciiTheme="minorHAnsi" w:hAnsiTheme="minorHAnsi" w:cstheme="minorHAnsi"/>
+        </w:rPr>
+      </w:pPr>
+      <w:r>
+        <w:rPr>
+          <w:rStyle w:val="Strong"/>
+          <w:rFonts w:asciiTheme="minorHAnsi" w:hAnsiTheme="minorHAnsi" w:cstheme="minorHAnsi"/>
+          <w:b/>
+          <w:bCs/>
+        </w:rPr>
+        <w:t>Task 4: Duplicate Remover</w:t>
+      </w:r>
+    </w:p>
+    <w:p>
+      <w:pPr>
+        <w:pStyle w:val="NormalWeb"/>
+        <w:rPr>
+          <w:rFonts w:asciiTheme="minorHAnsi" w:hAnsiTheme="minorHAnsi" w:cstheme="minorHAnsi"/>
+        </w:rPr>
+      </w:pPr>
+      <w:r>
+        <w:rPr>
+          <w:rFonts w:asciiTheme="minorHAnsi" w:hAnsiTheme="minorHAnsi" w:cstheme="minorHAnsi"/>
+        </w:rPr>
+        <w:t xml:space="preserve">Write a program that removes </w:t>
+      </w:r>
+      <w:r>
+        <w:rPr>
+          <w:rStyle w:val="Strong"/>
+          <w:rFonts w:asciiTheme="minorHAnsi" w:hAnsiTheme="minorHAnsi" w:cstheme="minorHAnsi"/>
+        </w:rPr>
+        <w:t>duplicate numbers</w:t>
+      </w:r>
+      <w:r>
+        <w:rPr>
+          <w:rFonts w:asciiTheme="minorHAnsi" w:hAnsiTheme="minorHAnsi" w:cstheme="minorHAnsi"/>
+        </w:rPr>
+        <w:t xml:space="preserve"> from an </w:t>
+      </w:r>
+      <w:proofErr w:type="spellStart"/>
+      <w:r>
+        <w:rPr>
+          <w:rStyle w:val="HTMLCode"/>
+          <w:rFonts w:asciiTheme="minorHAnsi" w:hAnsiTheme="minorHAnsi" w:cstheme="minorHAnsi"/>
+        </w:rPr>
+        <w:t>ArrayList</w:t>
+      </w:r>
+      <w:proofErr w:type="spellEnd"/>
+      <w:r>
+        <w:rPr>
+          <w:rStyle w:val="HTMLCode"/>
+          <w:rFonts w:asciiTheme="minorHAnsi" w:hAnsiTheme="minorHAnsi" w:cstheme="minorHAnsi"/>
+        </w:rPr>
+        <w:t>&lt;Integer&gt;</w:t>
+      </w:r>
+      <w:r>
+        <w:rPr>
+          <w:rFonts w:asciiTheme="minorHAnsi" w:hAnsiTheme="minorHAnsi" w:cstheme="minorHAnsi"/>
+        </w:rPr>
+        <w:t xml:space="preserve"> and prints the unique values only once.</w:t>
+      </w:r>
+    </w:p>
+    <w:p>
+      <w:pPr>
+        <w:pStyle w:val="Heading3"/>
+        <w:rPr>
+          <w:rFonts w:asciiTheme="minorHAnsi" w:hAnsiTheme="minorHAnsi" w:cstheme="minorHAnsi"/>
+        </w:rPr>
+      </w:pPr>
+      <w:r>
+        <w:rPr>
+          <w:rStyle w:val="Strong"/>
+          <w:rFonts w:asciiTheme="minorHAnsi" w:hAnsiTheme="minorHAnsi" w:cstheme="minorHAnsi"/>
+          <w:b/>
+          <w:bCs/>
+        </w:rPr>
+        <w:t>Task 5: Sort Students by Marks</w:t>
+      </w:r>
+    </w:p>
+    <w:p>
+      <w:pPr>
+        <w:pStyle w:val="NormalWeb"/>
+        <w:rPr>
+          <w:rFonts w:asciiTheme="minorHAnsi" w:hAnsiTheme="minorHAnsi" w:cstheme="minorHAnsi"/>
+        </w:rPr>
+      </w:pPr>
+      <w:r>
+        <w:rPr>
+          <w:rFonts w:asciiTheme="minorHAnsi" w:hAnsiTheme="minorHAnsi" w:cstheme="minorHAnsi"/>
+        </w:rPr>
+        <w:t xml:space="preserve">Create a class </w:t>
+      </w:r>
+      <w:r>
+        <w:rPr>
+          <w:rStyle w:val="HTMLCode"/>
+          <w:rFonts w:asciiTheme="minorHAnsi" w:hAnsiTheme="minorHAnsi" w:cstheme="minorHAnsi"/>
+        </w:rPr>
+        <w:t>Student</w:t>
+      </w:r>
+      <w:r>
+        <w:rPr>
+          <w:rFonts w:asciiTheme="minorHAnsi" w:hAnsiTheme="minorHAnsi" w:cstheme="minorHAnsi"/>
+        </w:rPr>
+        <w:t xml:space="preserve"> with </w:t>
+      </w:r>
+      <w:r>
+        <w:rPr>
+          <w:rStyle w:val="HTMLCode"/>
+          <w:rFonts w:asciiTheme="minorHAnsi" w:hAnsiTheme="minorHAnsi" w:cstheme="minorHAnsi"/>
+        </w:rPr>
+        <w:t>name</w:t>
+      </w:r>
+      <w:r>
+        <w:rPr>
+          <w:rFonts w:asciiTheme="minorHAnsi" w:hAnsiTheme="minorHAnsi" w:cstheme="minorHAnsi"/>
+        </w:rPr>
+        <w:t xml:space="preserve"> and </w:t>
+      </w:r>
+      <w:r>
+        <w:rPr>
+          <w:rStyle w:val="HTMLCode"/>
+          <w:rFonts w:asciiTheme="minorHAnsi" w:hAnsiTheme="minorHAnsi" w:cstheme="minorHAnsi"/>
+        </w:rPr>
+        <w:t>marks</w:t>
+      </w:r>
+      <w:r>
+        <w:rPr>
+          <w:rFonts w:asciiTheme="minorHAnsi" w:hAnsiTheme="minorHAnsi" w:cstheme="minorHAnsi"/>
+        </w:rPr>
+        <w:t>.</w:t>
+      </w:r>
+      <w:r>
+        <w:rPr>
+          <w:rFonts w:asciiTheme="minorHAnsi" w:hAnsiTheme="minorHAnsi" w:cstheme="minorHAnsi"/>
+        </w:rPr>
+        <w:br/>
+        <w:t xml:space="preserve">Store 5 students in a </w:t>
+      </w:r>
+      <w:r>
+        <w:rPr>
+          <w:rStyle w:val="HTMLCode"/>
+          <w:rFonts w:asciiTheme="minorHAnsi" w:hAnsiTheme="minorHAnsi" w:cstheme="minorHAnsi"/>
+        </w:rPr>
+        <w:t>List&lt;Student&gt;</w:t>
+      </w:r>
+      <w:r>
+        <w:rPr>
+          <w:rFonts w:asciiTheme="minorHAnsi" w:hAnsiTheme="minorHAnsi" w:cstheme="minorHAnsi"/>
+        </w:rPr>
+        <w:t xml:space="preserve"> and </w:t>
+      </w:r>
+      <w:r>
+        <w:rPr>
+          <w:rStyle w:val="Strong"/>
+          <w:rFonts w:asciiTheme="minorHAnsi" w:hAnsiTheme="minorHAnsi" w:cstheme="minorHAnsi"/>
+        </w:rPr>
+        <w:t>sort them in descending order</w:t>
+      </w:r>
+      <w:r>
+        <w:rPr>
+          <w:rFonts w:asciiTheme="minorHAnsi" w:hAnsiTheme="minorHAnsi" w:cstheme="minorHAnsi"/>
+        </w:rPr>
+        <w:t xml:space="preserve"> of marks.</w:t>
+      </w:r>
+    </w:p>
+    <w:p>
+      <w:pPr>
+        <w:pStyle w:val="Heading3"/>
+        <w:rPr>
+          <w:rFonts w:asciiTheme="minorHAnsi" w:hAnsiTheme="minorHAnsi" w:cstheme="minorHAnsi"/>
+        </w:rPr>
+      </w:pPr>
+      <w:r>
+        <w:rPr>
+          <w:rStyle w:val="Strong"/>
+          <w:rFonts w:asciiTheme="minorHAnsi" w:hAnsiTheme="minorHAnsi" w:cstheme="minorHAnsi"/>
+          <w:b/>
+          <w:bCs/>
+        </w:rPr>
+        <w:t>Task 6: Group Words by Length</w:t>
+      </w:r>
+    </w:p>
+    <w:p>
+      <w:pPr>
+        <w:pStyle w:val="NormalWeb"/>
+        <w:rPr>
+          <w:rFonts w:asciiTheme="minorHAnsi" w:hAnsiTheme="minorHAnsi" w:cstheme="minorHAnsi"/>
+        </w:rPr>
+      </w:pPr>
+      <w:r>
+        <w:rPr>
+          <w:rFonts w:asciiTheme="minorHAnsi" w:hAnsiTheme="minorHAnsi" w:cstheme="minorHAnsi"/>
+        </w:rPr>
+        <w:t xml:space="preserve">Given a list of words, group them into a map where the </w:t>
+      </w:r>
+      <w:r>
+        <w:rPr>
+          <w:rStyle w:val="Strong"/>
+          <w:rFonts w:asciiTheme="minorHAnsi" w:hAnsiTheme="minorHAnsi" w:cstheme="minorHAnsi"/>
+        </w:rPr>
+        <w:t>key is word length</w:t>
+      </w:r>
+      <w:r>
+        <w:rPr>
+          <w:rFonts w:asciiTheme="minorHAnsi" w:hAnsiTheme="minorHAnsi" w:cstheme="minorHAnsi"/>
+        </w:rPr>
+        <w:t xml:space="preserve">, and the </w:t>
+      </w:r>
+      <w:r>
+        <w:rPr>
+          <w:rStyle w:val="Strong"/>
+          <w:rFonts w:asciiTheme="minorHAnsi" w:hAnsiTheme="minorHAnsi" w:cstheme="minorHAnsi"/>
+        </w:rPr>
+        <w:t>value is a list of words of that length</w:t>
+      </w:r>
+      <w:r>
+        <w:rPr>
+          <w:rFonts w:asciiTheme="minorHAnsi" w:hAnsiTheme="minorHAnsi" w:cstheme="minorHAnsi"/>
+        </w:rPr>
+        <w:t>.</w:t>
+      </w:r>
+    </w:p>
+    <w:p>
+      <w:pPr>
+        <w:pStyle w:val="Heading3"/>
+        <w:rPr>
+          <w:rFonts w:asciiTheme="minorHAnsi" w:hAnsiTheme="minorHAnsi" w:cstheme="minorHAnsi"/>
+        </w:rPr>
+      </w:pPr>
+      <w:r>
+        <w:rPr>
+          <w:rStyle w:val="Strong"/>
+          <w:rFonts w:asciiTheme="minorHAnsi" w:hAnsiTheme="minorHAnsi" w:cstheme="minorHAnsi"/>
+          <w:b/>
+          <w:bCs/>
+        </w:rPr>
+        <w:t>Task 7: Preserve Insertion Order</w:t>
+      </w:r>
+    </w:p>
+    <w:p>
+      <w:pPr>
+        <w:pStyle w:val="NormalWeb"/>
+        <w:rPr>
+          <w:rFonts w:asciiTheme="minorHAnsi" w:hAnsiTheme="minorHAnsi" w:cstheme="minorHAnsi"/>
+        </w:rPr>
+      </w:pPr>
+      <w:r>
+        <w:rPr>
+          <w:rFonts w:asciiTheme="minorHAnsi" w:hAnsiTheme="minorHAnsi" w:cstheme="minorHAnsi"/>
+        </w:rPr>
+        <w:t>Take a list of words with possible duplicates.</w:t>
+      </w:r>
+      <w:r>
+        <w:rPr>
+          <w:rFonts w:asciiTheme="minorHAnsi" w:hAnsiTheme="minorHAnsi" w:cstheme="minorHAnsi"/>
+        </w:rPr>
+        <w:br/>
+        <w:t xml:space="preserve">Store the unique words in the order they appear using a suitable </w:t>
+      </w:r>
+      <w:r>
+        <w:rPr>
+          <w:rStyle w:val="HTMLCode"/>
+          <w:rFonts w:asciiTheme="minorHAnsi" w:hAnsiTheme="minorHAnsi" w:cstheme="minorHAnsi"/>
+        </w:rPr>
+        <w:t>Set</w:t>
+      </w:r>
+      <w:r>
+        <w:rPr>
+          <w:rFonts w:asciiTheme="minorHAnsi" w:hAnsiTheme="minorHAnsi" w:cstheme="minorHAnsi"/>
+        </w:rPr>
+        <w:t>.</w:t>
+      </w:r>
+    </w:p>
+    <w:p>
+      <w:pPr>
+        <w:pStyle w:val="Heading3"/>
+        <w:rPr>
+          <w:rFonts w:asciiTheme="minorHAnsi" w:hAnsiTheme="minorHAnsi" w:cstheme="minorHAnsi"/>
+        </w:rPr>
+      </w:pPr>
+      <w:r>
+        <w:rPr>
+          <w:rStyle w:val="Strong"/>
+          <w:rFonts w:asciiTheme="minorHAnsi" w:hAnsiTheme="minorHAnsi" w:cstheme="minorHAnsi"/>
+          <w:b/>
+          <w:bCs/>
+        </w:rPr>
+        <w:t>Task 8: Word Index Map</w:t>
+      </w:r>
+    </w:p>
+    <w:p>
+      <w:pPr>
+        <w:pStyle w:val="NormalWeb"/>
+        <w:rPr>
+          <w:rFonts w:asciiTheme="minorHAnsi" w:hAnsiTheme="minorHAnsi" w:cstheme="minorHAnsi"/>
+        </w:rPr>
+      </w:pPr>
+      <w:r>
+        <w:rPr>
+          <w:rFonts w:asciiTheme="minorHAnsi" w:hAnsiTheme="minorHAnsi" w:cstheme="minorHAnsi"/>
+        </w:rPr>
+        <w:t xml:space="preserve">From a sentence, map each word to the </w:t>
+      </w:r>
+      <w:r>
+        <w:rPr>
+          <w:rStyle w:val="Strong"/>
+          <w:rFonts w:asciiTheme="minorHAnsi" w:hAnsiTheme="minorHAnsi" w:cstheme="minorHAnsi"/>
+        </w:rPr>
+        <w:t>first index</w:t>
+      </w:r>
+      <w:r>
+        <w:rPr>
+          <w:rFonts w:asciiTheme="minorHAnsi" w:hAnsiTheme="minorHAnsi" w:cstheme="minorHAnsi"/>
+        </w:rPr>
+        <w:t xml:space="preserve"> at which it appears.</w:t>
+      </w:r>
+      <w:r>
+        <w:rPr>
+          <w:rFonts w:asciiTheme="minorHAnsi" w:hAnsiTheme="minorHAnsi" w:cstheme="minorHAnsi"/>
+        </w:rPr>
+        <w:br/>
+        <w:t xml:space="preserve">Use a </w:t>
+      </w:r>
+      <w:r>
+        <w:rPr>
+          <w:rStyle w:val="HTMLCode"/>
+          <w:rFonts w:asciiTheme="minorHAnsi" w:hAnsiTheme="minorHAnsi" w:cstheme="minorHAnsi"/>
+        </w:rPr>
+        <w:t>Map&lt;String, Integer&gt;</w:t>
+      </w:r>
+      <w:r>
+        <w:rPr>
+          <w:rFonts w:asciiTheme="minorHAnsi" w:hAnsiTheme="minorHAnsi" w:cstheme="minorHAnsi"/>
+        </w:rPr>
+        <w:t>.</w:t>
+      </w:r>
+    </w:p>
+    <w:p>
+      <w:pPr>
+        <w:pStyle w:val="Heading3"/>
+        <w:rPr>
+          <w:rFonts w:asciiTheme="minorHAnsi" w:hAnsiTheme="minorHAnsi" w:cstheme="minorHAnsi"/>
+        </w:rPr>
+      </w:pPr>
+      <w:r>
+        <w:rPr>
+          <w:rStyle w:val="Strong"/>
+          <w:rFonts w:asciiTheme="minorHAnsi" w:hAnsiTheme="minorHAnsi" w:cstheme="minorHAnsi"/>
+          <w:b/>
+          <w:bCs/>
+        </w:rPr>
+        <w:t>Task 9: List to Sorted Set</w:t>
+      </w:r>
+    </w:p>
+    <w:p>
+      <w:pPr>
+        <w:pStyle w:val="NormalWeb"/>
+        <w:rPr>
+          <w:rFonts w:asciiTheme="minorHAnsi" w:hAnsiTheme="minorHAnsi" w:cstheme="minorHAnsi"/>
+        </w:rPr>
+      </w:pPr>
+      <w:r>
+        <w:rPr>
+          <w:rFonts w:asciiTheme="minorHAnsi" w:hAnsiTheme="minorHAnsi" w:cstheme="minorHAnsi"/>
+        </w:rPr>
+        <w:t xml:space="preserve">Convert a </w:t>
+      </w:r>
+      <w:r>
+        <w:rPr>
+          <w:rStyle w:val="HTMLCode"/>
+          <w:rFonts w:asciiTheme="minorHAnsi" w:hAnsiTheme="minorHAnsi" w:cstheme="minorHAnsi"/>
+        </w:rPr>
+        <w:t>List&lt;Integer&gt;</w:t>
+      </w:r>
+      <w:r>
+        <w:rPr>
+          <w:rFonts w:asciiTheme="minorHAnsi" w:hAnsiTheme="minorHAnsi" w:cstheme="minorHAnsi"/>
+        </w:rPr>
+        <w:t xml:space="preserve"> with duplicates into a </w:t>
+      </w:r>
+      <w:r>
+        <w:rPr>
+          <w:rStyle w:val="Strong"/>
+          <w:rFonts w:asciiTheme="minorHAnsi" w:hAnsiTheme="minorHAnsi" w:cstheme="minorHAnsi"/>
+        </w:rPr>
+        <w:t>sorted set</w:t>
+      </w:r>
+      <w:r>
+        <w:rPr>
+          <w:rFonts w:asciiTheme="minorHAnsi" w:hAnsiTheme="minorHAnsi" w:cstheme="minorHAnsi"/>
+        </w:rPr>
+        <w:t xml:space="preserve"> of unique numbers.</w:t>
+      </w:r>
+      <w:r>
+        <w:rPr>
+          <w:rFonts w:asciiTheme="minorHAnsi" w:hAnsiTheme="minorHAnsi" w:cstheme="minorHAnsi"/>
+        </w:rPr>
+        <w:br/>
+        <w:t>Use the correct Collection for sorting.</w:t>
+      </w:r>
+    </w:p>
+    <w:p>
+      <w:pPr>
+        <w:pStyle w:val="Heading3"/>
+        <w:rPr>
+          <w:rFonts w:asciiTheme="minorHAnsi" w:hAnsiTheme="minorHAnsi" w:cstheme="minorHAnsi"/>
+        </w:rPr>
+      </w:pPr>
+      <w:r>
+        <w:rPr>
+          <w:rStyle w:val="Strong"/>
+          <w:rFonts w:asciiTheme="minorHAnsi" w:hAnsiTheme="minorHAnsi" w:cstheme="minorHAnsi"/>
+          <w:b/>
+          <w:bCs/>
+        </w:rPr>
+        <w:t xml:space="preserve">Task 10: </w:t>
+      </w:r>
+      <w:proofErr w:type="spellStart"/>
+      <w:r>
+        <w:rPr>
+          <w:rStyle w:val="Strong"/>
+          <w:rFonts w:asciiTheme="minorHAnsi" w:hAnsiTheme="minorHAnsi" w:cstheme="minorHAnsi"/>
+          <w:b/>
+          <w:bCs/>
+        </w:rPr>
+        <w:t>Leaderboard</w:t>
+      </w:r>
+      <w:proofErr w:type="spellEnd"/>
+      <w:r>
+        <w:rPr>
+          <w:rStyle w:val="Strong"/>
+          <w:rFonts w:asciiTheme="minorHAnsi" w:hAnsiTheme="minorHAnsi" w:cstheme="minorHAnsi"/>
+          <w:b/>
+          <w:bCs/>
+        </w:rPr>
+        <w:t xml:space="preserve"> Ranking</w:t>
+      </w:r>
+    </w:p>
+    <w:p>
+      <w:pPr>
+        <w:pStyle w:val="NormalWeb"/>
+        <w:rPr>
+          <w:rFonts w:asciiTheme="minorHAnsi" w:hAnsiTheme="minorHAnsi" w:cstheme="minorHAnsi"/>
+        </w:rPr>
+      </w:pPr>
+      <w:r>
+        <w:rPr>
+          <w:rFonts w:asciiTheme="minorHAnsi" w:hAnsiTheme="minorHAnsi" w:cstheme="minorHAnsi"/>
+        </w:rPr>
+        <w:lastRenderedPageBreak/>
+        <w:t xml:space="preserve">Create a </w:t>
+      </w:r>
+      <w:r>
+        <w:rPr>
+          <w:rStyle w:val="HTMLCode"/>
+          <w:rFonts w:asciiTheme="minorHAnsi" w:hAnsiTheme="minorHAnsi" w:cstheme="minorHAnsi"/>
+        </w:rPr>
+        <w:t>Map&lt;String, Integer&gt;</w:t>
+      </w:r>
+      <w:r>
+        <w:rPr>
+          <w:rFonts w:asciiTheme="minorHAnsi" w:hAnsiTheme="minorHAnsi" w:cstheme="minorHAnsi"/>
+        </w:rPr>
+        <w:t xml:space="preserve"> where the key is a student's name and the value is their score.</w:t>
+      </w:r>
+      <w:r>
+        <w:rPr>
+          <w:rFonts w:asciiTheme="minorHAnsi" w:hAnsiTheme="minorHAnsi" w:cstheme="minorHAnsi"/>
+        </w:rPr>
+        <w:br/>
+        <w:t xml:space="preserve">Then display a </w:t>
+      </w:r>
+      <w:r>
+        <w:rPr>
+          <w:rStyle w:val="Strong"/>
+          <w:rFonts w:asciiTheme="minorHAnsi" w:hAnsiTheme="minorHAnsi" w:cstheme="minorHAnsi"/>
+        </w:rPr>
+        <w:t xml:space="preserve">ranked </w:t>
+      </w:r>
+      <w:proofErr w:type="spellStart"/>
+      <w:r>
+        <w:rPr>
+          <w:rStyle w:val="Strong"/>
+          <w:rFonts w:asciiTheme="minorHAnsi" w:hAnsiTheme="minorHAnsi" w:cstheme="minorHAnsi"/>
+        </w:rPr>
+        <w:t>leaderboard</w:t>
+      </w:r>
+      <w:proofErr w:type="spellEnd"/>
+      <w:r>
+        <w:rPr>
+          <w:rFonts w:asciiTheme="minorHAnsi" w:hAnsiTheme="minorHAnsi" w:cstheme="minorHAnsi"/>
+        </w:rPr>
+        <w:t xml:space="preserve"> sorted by score in descending order.</w:t>
+      </w:r>
+    </w:p>
+    <w:p>
+      <w:pPr>
+        <w:pStyle w:val="Heading3"/>
+        <w:rPr>
+          <w:rFonts w:asciiTheme="minorHAnsi" w:hAnsiTheme="minorHAnsi" w:cstheme="minorHAnsi"/>
+        </w:rPr>
+      </w:pPr>
       <w:bookmarkStart w:id="0" w:name="_GoBack"/>
       <w:bookmarkEnd w:id="0"/>
       <w:r>
         <w:rPr>
-          <w:rFonts w:asciiTheme="minorHAnsi" w:hAnsiTheme="minorHAnsi" w:cstheme="minorHAnsi"/>
-        </w:rPr>
-        <w:t xml:space="preserve">e a </w:t>
-      </w:r>
-      <w:r>
-        <w:rPr>
-          <w:rStyle w:val="HTMLCode"/>
-          <w:rFonts w:asciiTheme="minorHAnsi" w:hAnsiTheme="minorHAnsi" w:cstheme="minorHAnsi"/>
-        </w:rPr>
-        <w:t>Set</w:t>
-      </w:r>
-      <w:r>
-        <w:rPr>
-          <w:rFonts w:asciiTheme="minorHAnsi" w:hAnsiTheme="minorHAnsi" w:cstheme="minorHAnsi"/>
-        </w:rPr>
-        <w:t xml:space="preserve"> to store and display the words.</w:t>
-      </w:r>
-    </w:p>
-    <w:p>
-      <w:pPr>
-        <w:pStyle w:val="Heading3"/>
-        <w:rPr>
-          <w:rFonts w:asciiTheme="minorHAnsi" w:hAnsiTheme="minorHAnsi" w:cstheme="minorHAnsi"/>
-        </w:rPr>
-      </w:pPr>
-      <w:r>
-        <w:rPr>
           <w:rStyle w:val="Strong"/>
           <w:rFonts w:asciiTheme="minorHAnsi" w:hAnsiTheme="minorHAnsi" w:cstheme="minorHAnsi"/>
           <w:b/>
           <w:bCs/>
         </w:rPr>
-        <w:t>Task 2: Frequency Counter</w:t>
+        <w:t>Task 11: Reverse a List of Strings</w:t>
       </w:r>
     </w:p>
     <w:p>
@@ -123,53 +770,78 @@
         <w:rPr>
           <w:rFonts w:asciiTheme="minorHAnsi" w:hAnsiTheme="minorHAnsi" w:cstheme="minorHAnsi"/>
         </w:rPr>
-        <w:t xml:space="preserve">Given a word (e.g., </w:t>
+        <w:t xml:space="preserve">Take a </w:t>
       </w:r>
       <w:r>
         <w:rPr>
           <w:rStyle w:val="HTMLCode"/>
           <w:rFonts w:asciiTheme="minorHAnsi" w:hAnsiTheme="minorHAnsi" w:cstheme="minorHAnsi"/>
         </w:rPr>
-        <w:t>"banana"</w:t>
-      </w:r>
-      <w:r>
-        <w:rPr>
-          <w:rFonts w:asciiTheme="minorHAnsi" w:hAnsiTheme="minorHAnsi" w:cstheme="minorHAnsi"/>
-        </w:rPr>
-        <w:t xml:space="preserve">), count how many times </w:t>
+        <w:t>List&lt;String&gt;</w:t>
+      </w:r>
+      <w:r>
+        <w:rPr>
+          <w:rFonts w:asciiTheme="minorHAnsi" w:hAnsiTheme="minorHAnsi" w:cstheme="minorHAnsi"/>
+        </w:rPr>
+        <w:t xml:space="preserve"> of 5 elements and </w:t>
       </w:r>
       <w:r>
         <w:rPr>
           <w:rStyle w:val="Strong"/>
           <w:rFonts w:asciiTheme="minorHAnsi" w:hAnsiTheme="minorHAnsi" w:cstheme="minorHAnsi"/>
         </w:rPr>
-        <w:t>each character</w:t>
-      </w:r>
-      <w:r>
-        <w:rPr>
-          <w:rFonts w:asciiTheme="minorHAnsi" w:hAnsiTheme="minorHAnsi" w:cstheme="minorHAnsi"/>
-        </w:rPr>
-        <w:t xml:space="preserve"> appears in the word.</w:t>
-      </w:r>
-      <w:r>
-        <w:rPr>
-          <w:rFonts w:asciiTheme="minorHAnsi" w:hAnsiTheme="minorHAnsi" w:cstheme="minorHAnsi"/>
-        </w:rPr>
-        <w:br/>
-        <w:t xml:space="preserve">Use a </w:t>
-      </w:r>
+        <w:t>print them in reverse order</w:t>
+      </w:r>
+      <w:r>
+        <w:rPr>
+          <w:rFonts w:asciiTheme="minorHAnsi" w:hAnsiTheme="minorHAnsi" w:cstheme="minorHAnsi"/>
+        </w:rPr>
+        <w:t xml:space="preserve"> using Collections API.</w:t>
+      </w:r>
+    </w:p>
+    <w:p>
+      <w:pPr>
+        <w:pStyle w:val="NormalWeb"/>
+        <w:rPr>
+          <w:rFonts w:asciiTheme="minorHAnsi" w:hAnsiTheme="minorHAnsi" w:cstheme="minorHAnsi"/>
+        </w:rPr>
+      </w:pPr>
+      <w:r>
+        <w:rPr>
+          <w:rFonts w:asciiTheme="minorHAnsi" w:hAnsiTheme="minorHAnsi" w:cstheme="minorHAnsi"/>
+        </w:rPr>
+        <w:t xml:space="preserve">Hint: Use </w:t>
+      </w:r>
+      <w:proofErr w:type="spellStart"/>
+      <w:proofErr w:type="gramStart"/>
       <w:r>
         <w:rPr>
           <w:rStyle w:val="HTMLCode"/>
           <w:rFonts w:asciiTheme="minorHAnsi" w:hAnsiTheme="minorHAnsi" w:cstheme="minorHAnsi"/>
         </w:rPr>
-        <w:t>Map&lt;Character, Integer&gt;</w:t>
-      </w:r>
-      <w:r>
-        <w:rPr>
-          <w:rFonts w:asciiTheme="minorHAnsi" w:hAnsiTheme="minorHAnsi" w:cstheme="minorHAnsi"/>
-        </w:rPr>
-        <w:t xml:space="preserve"> for storing frequencies.</w:t>
+        <w:t>Collections.reverse</w:t>
+      </w:r>
+      <w:proofErr w:type="spellEnd"/>
+      <w:r>
+        <w:rPr>
+          <w:rStyle w:val="HTMLCode"/>
+          <w:rFonts w:asciiTheme="minorHAnsi" w:hAnsiTheme="minorHAnsi" w:cstheme="minorHAnsi"/>
+        </w:rPr>
+        <w:t>(</w:t>
+      </w:r>
+      <w:proofErr w:type="gramEnd"/>
+      <w:r>
+        <w:rPr>
+          <w:rStyle w:val="HTMLCode"/>
+          <w:rFonts w:asciiTheme="minorHAnsi" w:hAnsiTheme="minorHAnsi" w:cstheme="minorHAnsi"/>
+        </w:rPr>
+        <w:t>)</w:t>
+      </w:r>
+      <w:r>
+        <w:rPr>
+          <w:rFonts w:asciiTheme="minorHAnsi" w:hAnsiTheme="minorHAnsi" w:cstheme="minorHAnsi"/>
+        </w:rPr>
+        <w:t xml:space="preserve"> or loop from the end.</w:t>
       </w:r>
     </w:p>
     <w:p>
@@ -186,7 +858,7 @@
           <w:b/>
           <w:bCs/>
         </w:rPr>
-        <w:t>Task 3: Top N Frequent Elements</w:t>
+        <w:t>Task 12: Shuffle a Deck of Cards</w:t>
       </w:r>
     </w:p>
     <w:p>
@@ -200,53 +872,54 @@
         <w:rPr>
           <w:rFonts w:asciiTheme="minorHAnsi" w:hAnsiTheme="minorHAnsi" w:cstheme="minorHAnsi"/>
         </w:rPr>
-        <w:t xml:space="preserve">From a list of integers, find the </w:t>
+        <w:t xml:space="preserve">Create a </w:t>
+      </w:r>
+      <w:r>
+        <w:rPr>
+          <w:rStyle w:val="HTMLCode"/>
+          <w:rFonts w:asciiTheme="minorHAnsi" w:hAnsiTheme="minorHAnsi" w:cstheme="minorHAnsi"/>
+        </w:rPr>
+        <w:t>List&lt;String&gt;</w:t>
+      </w:r>
+      <w:r>
+        <w:rPr>
+          <w:rFonts w:asciiTheme="minorHAnsi" w:hAnsiTheme="minorHAnsi" w:cstheme="minorHAnsi"/>
+        </w:rPr>
+        <w:t xml:space="preserve"> representing a standard 52-card deck (e.g., "2H", "3D", "KS").</w:t>
+      </w:r>
+      <w:r>
+        <w:rPr>
+          <w:rFonts w:asciiTheme="minorHAnsi" w:hAnsiTheme="minorHAnsi" w:cstheme="minorHAnsi"/>
+        </w:rPr>
+        <w:br/>
+        <w:t xml:space="preserve">Use Collections to </w:t>
       </w:r>
       <w:r>
         <w:rPr>
           <w:rStyle w:val="Strong"/>
           <w:rFonts w:asciiTheme="minorHAnsi" w:hAnsiTheme="minorHAnsi" w:cstheme="minorHAnsi"/>
         </w:rPr>
-        <w:t>top 3 most frequent elements</w:t>
-      </w:r>
-      <w:r>
-        <w:rPr>
-          <w:rFonts w:asciiTheme="minorHAnsi" w:hAnsiTheme="minorHAnsi" w:cstheme="minorHAnsi"/>
-        </w:rPr>
-        <w:t xml:space="preserve"> and print them along with their counts.</w:t>
-      </w:r>
-      <w:r>
-        <w:rPr>
-          <w:rFonts w:asciiTheme="minorHAnsi" w:hAnsiTheme="minorHAnsi" w:cstheme="minorHAnsi"/>
-        </w:rPr>
-        <w:br/>
-        <w:t xml:space="preserve">Use a </w:t>
-      </w:r>
-      <w:r>
-        <w:rPr>
-          <w:rStyle w:val="HTMLCode"/>
-          <w:rFonts w:asciiTheme="minorHAnsi" w:hAnsiTheme="minorHAnsi" w:cstheme="minorHAnsi"/>
-        </w:rPr>
-        <w:t>Map</w:t>
-      </w:r>
-      <w:r>
-        <w:rPr>
-          <w:rFonts w:asciiTheme="minorHAnsi" w:hAnsiTheme="minorHAnsi" w:cstheme="minorHAnsi"/>
-        </w:rPr>
-        <w:t xml:space="preserve"> to count and a </w:t>
-      </w:r>
-      <w:r>
-        <w:rPr>
-          <w:rStyle w:val="HTMLCode"/>
-          <w:rFonts w:asciiTheme="minorHAnsi" w:hAnsiTheme="minorHAnsi" w:cstheme="minorHAnsi"/>
-        </w:rPr>
-        <w:t>List</w:t>
-      </w:r>
-      <w:r>
-        <w:rPr>
-          <w:rFonts w:asciiTheme="minorHAnsi" w:hAnsiTheme="minorHAnsi" w:cstheme="minorHAnsi"/>
-        </w:rPr>
-        <w:t xml:space="preserve"> to sort.</w:t>
+        <w:t>shuffle the deck</w:t>
+      </w:r>
+      <w:r>
+        <w:rPr>
+          <w:rFonts w:asciiTheme="minorHAnsi" w:hAnsiTheme="minorHAnsi" w:cstheme="minorHAnsi"/>
+        </w:rPr>
+        <w:t xml:space="preserve"> and print the result.</w:t>
+      </w:r>
+    </w:p>
+    <w:p>
+      <w:pPr>
+        <w:pStyle w:val="NormalWeb"/>
+        <w:rPr>
+          <w:rFonts w:asciiTheme="minorHAnsi" w:hAnsiTheme="minorHAnsi" w:cstheme="minorHAnsi"/>
+        </w:rPr>
+      </w:pPr>
+      <w:r>
+        <w:rPr>
+          <w:rFonts w:asciiTheme="minorHAnsi" w:hAnsiTheme="minorHAnsi" w:cstheme="minorHAnsi"/>
+        </w:rPr>
+        <w:t>Hint: Use nested loops or arrays to generate cards.</w:t>
       </w:r>
     </w:p>
     <w:p>
@@ -263,7 +936,7 @@
           <w:b/>
           <w:bCs/>
         </w:rPr>
-        <w:t>Task 4: Duplicate Remover</w:t>
+        <w:t>Task 13: Find First Repeating Element</w:t>
       </w:r>
     </w:p>
     <w:p>
@@ -277,42 +950,48 @@
         <w:rPr>
           <w:rFonts w:asciiTheme="minorHAnsi" w:hAnsiTheme="minorHAnsi" w:cstheme="minorHAnsi"/>
         </w:rPr>
-        <w:t xml:space="preserve">Write a program that removes </w:t>
+        <w:t xml:space="preserve">From a list of integers, find the </w:t>
       </w:r>
       <w:r>
         <w:rPr>
           <w:rStyle w:val="Strong"/>
           <w:rFonts w:asciiTheme="minorHAnsi" w:hAnsiTheme="minorHAnsi" w:cstheme="minorHAnsi"/>
         </w:rPr>
-        <w:t>duplicate numbers</w:t>
-      </w:r>
-      <w:r>
-        <w:rPr>
-          <w:rFonts w:asciiTheme="minorHAnsi" w:hAnsiTheme="minorHAnsi" w:cstheme="minorHAnsi"/>
-        </w:rPr>
-        <w:t xml:space="preserve"> from an </w:t>
-      </w:r>
-      <w:proofErr w:type="spellStart"/>
-      <w:r>
-        <w:rPr>
-          <w:rStyle w:val="HTMLCode"/>
-          <w:rFonts w:asciiTheme="minorHAnsi" w:hAnsiTheme="minorHAnsi" w:cstheme="minorHAnsi"/>
-        </w:rPr>
-        <w:t>ArrayList</w:t>
-      </w:r>
-      <w:proofErr w:type="spellEnd"/>
-      <w:r>
-        <w:rPr>
-          <w:rStyle w:val="HTMLCode"/>
-          <w:rFonts w:asciiTheme="minorHAnsi" w:hAnsiTheme="minorHAnsi" w:cstheme="minorHAnsi"/>
-        </w:rPr>
-        <w:t>&lt;Integer&gt;</w:t>
-      </w:r>
-      <w:r>
-        <w:rPr>
-          <w:rFonts w:asciiTheme="minorHAnsi" w:hAnsiTheme="minorHAnsi" w:cstheme="minorHAnsi"/>
-        </w:rPr>
-        <w:t xml:space="preserve"> and prints the unique values only once.</w:t>
+        <w:t>first element that repeats</w:t>
+      </w:r>
+      <w:r>
+        <w:rPr>
+          <w:rFonts w:asciiTheme="minorHAnsi" w:hAnsiTheme="minorHAnsi" w:cstheme="minorHAnsi"/>
+        </w:rPr>
+        <w:t xml:space="preserve"> when traversed from left to right.</w:t>
+      </w:r>
+    </w:p>
+    <w:p>
+      <w:pPr>
+        <w:pStyle w:val="NormalWeb"/>
+        <w:rPr>
+          <w:rFonts w:asciiTheme="minorHAnsi" w:hAnsiTheme="minorHAnsi" w:cstheme="minorHAnsi"/>
+        </w:rPr>
+      </w:pPr>
+      <w:r>
+        <w:rPr>
+          <w:rFonts w:asciiTheme="minorHAnsi" w:hAnsiTheme="minorHAnsi" w:cstheme="minorHAnsi"/>
+        </w:rPr>
+        <w:t xml:space="preserve">Example: [1, 2, 3, 2, </w:t>
+      </w:r>
+      <w:proofErr w:type="gramStart"/>
+      <w:r>
+        <w:rPr>
+          <w:rFonts w:asciiTheme="minorHAnsi" w:hAnsiTheme="minorHAnsi" w:cstheme="minorHAnsi"/>
+        </w:rPr>
+        <w:t>1</w:t>
+      </w:r>
+      <w:proofErr w:type="gramEnd"/>
+      <w:r>
+        <w:rPr>
+          <w:rFonts w:asciiTheme="minorHAnsi" w:hAnsiTheme="minorHAnsi" w:cstheme="minorHAnsi"/>
+        </w:rPr>
+        <w:t>] → Output: 2</w:t>
       </w:r>
     </w:p>
     <w:p>
@@ -329,7 +1008,7 @@
           <w:b/>
           <w:bCs/>
         </w:rPr>
-        <w:t>Task 5: Sort Students by Marks</w:t>
+        <w:t>Task 14: Stack Implementation (Browser History)</w:t>
       </w:r>
     </w:p>
     <w:p>
@@ -343,79 +1022,55 @@
         <w:rPr>
           <w:rFonts w:asciiTheme="minorHAnsi" w:hAnsiTheme="minorHAnsi" w:cstheme="minorHAnsi"/>
         </w:rPr>
-        <w:t xml:space="preserve">Create a class </w:t>
+        <w:t>Simulate browser back/forward using two stacks.</w:t>
+      </w:r>
+      <w:r>
+        <w:rPr>
+          <w:rFonts w:asciiTheme="minorHAnsi" w:hAnsiTheme="minorHAnsi" w:cstheme="minorHAnsi"/>
+        </w:rPr>
+        <w:br/>
+        <w:t xml:space="preserve">Add pages visited, go back, </w:t>
+      </w:r>
+      <w:proofErr w:type="gramStart"/>
+      <w:r>
+        <w:rPr>
+          <w:rFonts w:asciiTheme="minorHAnsi" w:hAnsiTheme="minorHAnsi" w:cstheme="minorHAnsi"/>
+        </w:rPr>
+        <w:t>go</w:t>
+      </w:r>
+      <w:proofErr w:type="gramEnd"/>
+      <w:r>
+        <w:rPr>
+          <w:rFonts w:asciiTheme="minorHAnsi" w:hAnsiTheme="minorHAnsi" w:cstheme="minorHAnsi"/>
+        </w:rPr>
+        <w:t xml:space="preserve"> forward.</w:t>
+      </w:r>
+    </w:p>
+    <w:p>
+      <w:pPr>
+        <w:pStyle w:val="NormalWeb"/>
+        <w:rPr>
+          <w:rFonts w:asciiTheme="minorHAnsi" w:hAnsiTheme="minorHAnsi" w:cstheme="minorHAnsi"/>
+        </w:rPr>
+      </w:pPr>
+      <w:r>
+        <w:rPr>
+          <w:rFonts w:asciiTheme="minorHAnsi" w:hAnsiTheme="minorHAnsi" w:cstheme="minorHAnsi"/>
+        </w:rPr>
+        <w:t xml:space="preserve">Use </w:t>
       </w:r>
       <w:r>
         <w:rPr>
           <w:rStyle w:val="HTMLCode"/>
           <w:rFonts w:asciiTheme="minorHAnsi" w:hAnsiTheme="minorHAnsi" w:cstheme="minorHAnsi"/>
         </w:rPr>
-        <w:t>Student</w:t>
-      </w:r>
-      <w:r>
-        <w:rPr>
-          <w:rFonts w:asciiTheme="minorHAnsi" w:hAnsiTheme="minorHAnsi" w:cstheme="minorHAnsi"/>
-        </w:rPr>
-        <w:t xml:space="preserve"> with </w:t>
-      </w:r>
-      <w:r>
-        <w:rPr>
-          <w:rStyle w:val="HTMLCode"/>
-          <w:rFonts w:asciiTheme="minorHAnsi" w:hAnsiTheme="minorHAnsi" w:cstheme="minorHAnsi"/>
-        </w:rPr>
-        <w:t>name</w:t>
-      </w:r>
-      <w:r>
-        <w:rPr>
-          <w:rFonts w:asciiTheme="minorHAnsi" w:hAnsiTheme="minorHAnsi" w:cstheme="minorHAnsi"/>
-        </w:rPr>
-        <w:t xml:space="preserve"> and </w:t>
-      </w:r>
-      <w:r>
-        <w:rPr>
-          <w:rStyle w:val="HTMLCode"/>
-          <w:rFonts w:asciiTheme="minorHAnsi" w:hAnsiTheme="minorHAnsi" w:cstheme="minorHAnsi"/>
-        </w:rPr>
-        <w:t>marks</w:t>
-      </w:r>
-      <w:r>
-        <w:rPr>
-          <w:rFonts w:asciiTheme="minorHAnsi" w:hAnsiTheme="minorHAnsi" w:cstheme="minorHAnsi"/>
-        </w:rPr>
-        <w:t>.</w:t>
-      </w:r>
-      <w:r>
-        <w:rPr>
-          <w:rFonts w:asciiTheme="minorHAnsi" w:hAnsiTheme="minorHAnsi" w:cstheme="minorHAnsi"/>
-        </w:rPr>
-        <w:br/>
-        <w:t xml:space="preserve">Store 5 students in a </w:t>
-      </w:r>
-      <w:r>
-        <w:rPr>
-          <w:rStyle w:val="HTMLCode"/>
-          <w:rFonts w:asciiTheme="minorHAnsi" w:hAnsiTheme="minorHAnsi" w:cstheme="minorHAnsi"/>
-        </w:rPr>
-        <w:t>List&lt;Student&gt;</w:t>
-      </w:r>
-      <w:r>
-        <w:rPr>
-          <w:rFonts w:asciiTheme="minorHAnsi" w:hAnsiTheme="minorHAnsi" w:cstheme="minorHAnsi"/>
-        </w:rPr>
-        <w:t xml:space="preserve"> and </w:t>
-      </w:r>
-      <w:r>
-        <w:rPr>
-          <w:rStyle w:val="Strong"/>
-          <w:rFonts w:asciiTheme="minorHAnsi" w:hAnsiTheme="minorHAnsi" w:cstheme="minorHAnsi"/>
-        </w:rPr>
-        <w:t>sort them in descending order</w:t>
-      </w:r>
-      <w:r>
-        <w:rPr>
-          <w:rFonts w:asciiTheme="minorHAnsi" w:hAnsiTheme="minorHAnsi" w:cstheme="minorHAnsi"/>
-        </w:rPr>
-        <w:t xml:space="preserve"> of marks.</w:t>
+        <w:t>Stack&lt;String&gt;</w:t>
+      </w:r>
+      <w:r>
+        <w:rPr>
+          <w:rFonts w:asciiTheme="minorHAnsi" w:hAnsiTheme="minorHAnsi" w:cstheme="minorHAnsi"/>
+        </w:rPr>
+        <w:t xml:space="preserve"> for back/forward navigation.</w:t>
       </w:r>
     </w:p>
     <w:p>
@@ -432,7 +1087,7 @@
           <w:b/>
           <w:bCs/>
         </w:rPr>
-        <w:t>Task 6: Group Words by Length</w:t>
+        <w:t>Task 15: Queue Simulation (Print Queue)</w:t>
       </w:r>
     </w:p>
     <w:p>
@@ -446,27 +1101,50 @@
         <w:rPr>
           <w:rFonts w:asciiTheme="minorHAnsi" w:hAnsiTheme="minorHAnsi" w:cstheme="minorHAnsi"/>
         </w:rPr>
-        <w:t xml:space="preserve">Given a list of words, group them into a map where the </w:t>
-      </w:r>
-      <w:r>
-        <w:rPr>
-          <w:rStyle w:val="Strong"/>
-          <w:rFonts w:asciiTheme="minorHAnsi" w:hAnsiTheme="minorHAnsi" w:cstheme="minorHAnsi"/>
-        </w:rPr>
-        <w:t>key is word length</w:t>
-      </w:r>
-      <w:r>
-        <w:rPr>
-          <w:rFonts w:asciiTheme="minorHAnsi" w:hAnsiTheme="minorHAnsi" w:cstheme="minorHAnsi"/>
-        </w:rPr>
-        <w:t xml:space="preserve">, and the </w:t>
-      </w:r>
-      <w:r>
-        <w:rPr>
-          <w:rStyle w:val="Strong"/>
-          <w:rFonts w:asciiTheme="minorHAnsi" w:hAnsiTheme="minorHAnsi" w:cstheme="minorHAnsi"/>
-        </w:rPr>
-        <w:t>value is a list of words of that length</w:t>
+        <w:t xml:space="preserve">Simulate a printer queue using </w:t>
+      </w:r>
+      <w:r>
+        <w:rPr>
+          <w:rStyle w:val="HTMLCode"/>
+          <w:rFonts w:asciiTheme="minorHAnsi" w:hAnsiTheme="minorHAnsi" w:cstheme="minorHAnsi"/>
+        </w:rPr>
+        <w:t>Queue&lt;String&gt;</w:t>
+      </w:r>
+      <w:r>
+        <w:rPr>
+          <w:rFonts w:asciiTheme="minorHAnsi" w:hAnsiTheme="minorHAnsi" w:cstheme="minorHAnsi"/>
+        </w:rPr>
+        <w:t>.</w:t>
+      </w:r>
+      <w:r>
+        <w:rPr>
+          <w:rFonts w:asciiTheme="minorHAnsi" w:hAnsiTheme="minorHAnsi" w:cstheme="minorHAnsi"/>
+        </w:rPr>
+        <w:br/>
+        <w:t xml:space="preserve">Each string is a print job name. Process one job at a time using </w:t>
+      </w:r>
+      <w:r>
+        <w:rPr>
+          <w:rStyle w:val="HTMLCode"/>
+          <w:rFonts w:asciiTheme="minorHAnsi" w:hAnsiTheme="minorHAnsi" w:cstheme="minorHAnsi"/>
+        </w:rPr>
+        <w:t>.</w:t>
+      </w:r>
+      <w:proofErr w:type="gramStart"/>
+      <w:r>
+        <w:rPr>
+          <w:rStyle w:val="HTMLCode"/>
+          <w:rFonts w:asciiTheme="minorHAnsi" w:hAnsiTheme="minorHAnsi" w:cstheme="minorHAnsi"/>
+        </w:rPr>
+        <w:t>poll(</w:t>
+      </w:r>
+      <w:proofErr w:type="gramEnd"/>
+      <w:r>
+        <w:rPr>
+          <w:rStyle w:val="HTMLCode"/>
+          <w:rFonts w:asciiTheme="minorHAnsi" w:hAnsiTheme="minorHAnsi" w:cstheme="minorHAnsi"/>
+        </w:rPr>
+        <w:t>)</w:t>
       </w:r>
       <w:r>
         <w:rPr>
@@ -489,7 +1167,7 @@
           <w:b/>
           <w:bCs/>
         </w:rPr>
-        <w:t>Task 7: Preserve Insertion Order</w:t>
+        <w:t>Task 16: Sort Map by Values</w:t>
       </w:r>
     </w:p>
     <w:p>
@@ -503,27 +1181,76 @@
         <w:rPr>
           <w:rFonts w:asciiTheme="minorHAnsi" w:hAnsiTheme="minorHAnsi" w:cstheme="minorHAnsi"/>
         </w:rPr>
-        <w:t>Take a list of words with possible duplicates.</w:t>
-      </w:r>
-      <w:r>
-        <w:rPr>
-          <w:rFonts w:asciiTheme="minorHAnsi" w:hAnsiTheme="minorHAnsi" w:cstheme="minorHAnsi"/>
-        </w:rPr>
-        <w:br/>
-        <w:t xml:space="preserve">Store the unique words in the order they appear using a suitable </w:t>
+        <w:t xml:space="preserve">Given a </w:t>
       </w:r>
       <w:r>
         <w:rPr>
           <w:rStyle w:val="HTMLCode"/>
           <w:rFonts w:asciiTheme="minorHAnsi" w:hAnsiTheme="minorHAnsi" w:cstheme="minorHAnsi"/>
         </w:rPr>
-        <w:t>Set</w:t>
-      </w:r>
-      <w:r>
-        <w:rPr>
-          <w:rFonts w:asciiTheme="minorHAnsi" w:hAnsiTheme="minorHAnsi" w:cstheme="minorHAnsi"/>
-        </w:rPr>
-        <w:t>.</w:t>
+        <w:t>Map&lt;String, Integer&gt;</w:t>
+      </w:r>
+      <w:r>
+        <w:rPr>
+          <w:rFonts w:asciiTheme="minorHAnsi" w:hAnsiTheme="minorHAnsi" w:cstheme="minorHAnsi"/>
+        </w:rPr>
+        <w:t xml:space="preserve"> of product → price, sort the map by price in </w:t>
+      </w:r>
+      <w:r>
+        <w:rPr>
+          <w:rStyle w:val="Strong"/>
+          <w:rFonts w:asciiTheme="minorHAnsi" w:hAnsiTheme="minorHAnsi" w:cstheme="minorHAnsi"/>
+        </w:rPr>
+        <w:t>ascending order</w:t>
+      </w:r>
+      <w:r>
+        <w:rPr>
+          <w:rFonts w:asciiTheme="minorHAnsi" w:hAnsiTheme="minorHAnsi" w:cstheme="minorHAnsi"/>
+        </w:rPr>
+        <w:t xml:space="preserve"> and print it.</w:t>
+      </w:r>
+    </w:p>
+    <w:p>
+      <w:pPr>
+        <w:pStyle w:val="NormalWeb"/>
+        <w:rPr>
+          <w:rFonts w:asciiTheme="minorHAnsi" w:hAnsiTheme="minorHAnsi" w:cstheme="minorHAnsi"/>
+        </w:rPr>
+      </w:pPr>
+      <w:r>
+        <w:rPr>
+          <w:rFonts w:asciiTheme="minorHAnsi" w:hAnsiTheme="minorHAnsi" w:cstheme="minorHAnsi"/>
+        </w:rPr>
+        <w:t xml:space="preserve">Use </w:t>
+      </w:r>
+      <w:r>
+        <w:rPr>
+          <w:rStyle w:val="HTMLCode"/>
+          <w:rFonts w:asciiTheme="minorHAnsi" w:hAnsiTheme="minorHAnsi" w:cstheme="minorHAnsi"/>
+        </w:rPr>
+        <w:t>List&lt;</w:t>
+      </w:r>
+      <w:proofErr w:type="spellStart"/>
+      <w:r>
+        <w:rPr>
+          <w:rStyle w:val="HTMLCode"/>
+          <w:rFonts w:asciiTheme="minorHAnsi" w:hAnsiTheme="minorHAnsi" w:cstheme="minorHAnsi"/>
+        </w:rPr>
+        <w:t>Map.Entry</w:t>
+      </w:r>
+      <w:proofErr w:type="spellEnd"/>
+      <w:r>
+        <w:rPr>
+          <w:rStyle w:val="HTMLCode"/>
+          <w:rFonts w:asciiTheme="minorHAnsi" w:hAnsiTheme="minorHAnsi" w:cstheme="minorHAnsi"/>
+        </w:rPr>
+        <w:t>&lt;&gt;&gt;</w:t>
+      </w:r>
+      <w:r>
+        <w:rPr>
+          <w:rFonts w:asciiTheme="minorHAnsi" w:hAnsiTheme="minorHAnsi" w:cstheme="minorHAnsi"/>
+        </w:rPr>
+        <w:t xml:space="preserve"> and a custom comparator.</w:t>
       </w:r>
     </w:p>
     <w:p>
@@ -540,7 +1267,7 @@
           <w:b/>
           <w:bCs/>
         </w:rPr>
-        <w:t>Task 8: Word Index Map</w:t>
+        <w:t>Task 17: Count Unique Characters Using Set</w:t>
       </w:r>
     </w:p>
     <w:p>
@@ -554,34 +1281,27 @@
         <w:rPr>
           <w:rFonts w:asciiTheme="minorHAnsi" w:hAnsiTheme="minorHAnsi" w:cstheme="minorHAnsi"/>
         </w:rPr>
-        <w:t xml:space="preserve">From a sentence, map each word to the </w:t>
+        <w:t xml:space="preserve">Take a string and print how many </w:t>
       </w:r>
       <w:r>
         <w:rPr>
           <w:rStyle w:val="Strong"/>
           <w:rFonts w:asciiTheme="minorHAnsi" w:hAnsiTheme="minorHAnsi" w:cstheme="minorHAnsi"/>
         </w:rPr>
-        <w:t>first index</w:t>
-      </w:r>
-      <w:r>
-        <w:rPr>
-          <w:rFonts w:asciiTheme="minorHAnsi" w:hAnsiTheme="minorHAnsi" w:cstheme="minorHAnsi"/>
-        </w:rPr>
-        <w:t xml:space="preserve"> at which it appears.</w:t>
-      </w:r>
-      <w:r>
-        <w:rPr>
-          <w:rFonts w:asciiTheme="minorHAnsi" w:hAnsiTheme="minorHAnsi" w:cstheme="minorHAnsi"/>
-        </w:rPr>
-        <w:br/>
-        <w:t xml:space="preserve">Use a </w:t>
+        <w:t>unique characters</w:t>
+      </w:r>
+      <w:r>
+        <w:rPr>
+          <w:rFonts w:asciiTheme="minorHAnsi" w:hAnsiTheme="minorHAnsi" w:cstheme="minorHAnsi"/>
+        </w:rPr>
+        <w:t xml:space="preserve"> it contains using a </w:t>
       </w:r>
       <w:r>
         <w:rPr>
           <w:rStyle w:val="HTMLCode"/>
           <w:rFonts w:asciiTheme="minorHAnsi" w:hAnsiTheme="minorHAnsi" w:cstheme="minorHAnsi"/>
         </w:rPr>
-        <w:t>Map&lt;String, Integer&gt;</w:t>
+        <w:t>Set&lt;Character&gt;</w:t>
       </w:r>
       <w:r>
         <w:rPr>
@@ -604,7 +1324,7 @@
           <w:b/>
           <w:bCs/>
         </w:rPr>
-        <w:t>Task 9: List to Sorted Set</w:t>
+        <w:t>Task 18: Most Frequent Word</w:t>
       </w:r>
     </w:p>
     <w:p>
@@ -618,928 +1338,6 @@
         <w:rPr>
           <w:rFonts w:asciiTheme="minorHAnsi" w:hAnsiTheme="minorHAnsi" w:cstheme="minorHAnsi"/>
         </w:rPr>
-        <w:t xml:space="preserve">Convert a </w:t>
-      </w:r>
-      <w:r>
-        <w:rPr>
-          <w:rStyle w:val="HTMLCode"/>
-          <w:rFonts w:asciiTheme="minorHAnsi" w:hAnsiTheme="minorHAnsi" w:cstheme="minorHAnsi"/>
-        </w:rPr>
-        <w:t>List&lt;Integer&gt;</w:t>
-      </w:r>
-      <w:r>
-        <w:rPr>
-          <w:rFonts w:asciiTheme="minorHAnsi" w:hAnsiTheme="minorHAnsi" w:cstheme="minorHAnsi"/>
-        </w:rPr>
-        <w:t xml:space="preserve"> with duplicates into a </w:t>
-      </w:r>
-      <w:r>
-        <w:rPr>
-          <w:rStyle w:val="Strong"/>
-          <w:rFonts w:asciiTheme="minorHAnsi" w:hAnsiTheme="minorHAnsi" w:cstheme="minorHAnsi"/>
-        </w:rPr>
-        <w:t>sorted set</w:t>
-      </w:r>
-      <w:r>
-        <w:rPr>
-          <w:rFonts w:asciiTheme="minorHAnsi" w:hAnsiTheme="minorHAnsi" w:cstheme="minorHAnsi"/>
-        </w:rPr>
-        <w:t xml:space="preserve"> of unique numbers.</w:t>
-      </w:r>
-      <w:r>
-        <w:rPr>
-          <w:rFonts w:asciiTheme="minorHAnsi" w:hAnsiTheme="minorHAnsi" w:cstheme="minorHAnsi"/>
-        </w:rPr>
-        <w:br/>
-        <w:t>Use the correct Collection for sorting.</w:t>
-      </w:r>
-    </w:p>
-    <w:p>
-      <w:pPr>
-        <w:pStyle w:val="Heading3"/>
-        <w:rPr>
-          <w:rFonts w:asciiTheme="minorHAnsi" w:hAnsiTheme="minorHAnsi" w:cstheme="minorHAnsi"/>
-        </w:rPr>
-      </w:pPr>
-      <w:r>
-        <w:rPr>
-          <w:rStyle w:val="Strong"/>
-          <w:rFonts w:asciiTheme="minorHAnsi" w:hAnsiTheme="minorHAnsi" w:cstheme="minorHAnsi"/>
-          <w:b/>
-          <w:bCs/>
-        </w:rPr>
-        <w:t xml:space="preserve">Task 10: </w:t>
-      </w:r>
-      <w:proofErr w:type="spellStart"/>
-      <w:r>
-        <w:rPr>
-          <w:rStyle w:val="Strong"/>
-          <w:rFonts w:asciiTheme="minorHAnsi" w:hAnsiTheme="minorHAnsi" w:cstheme="minorHAnsi"/>
-          <w:b/>
-          <w:bCs/>
-        </w:rPr>
-        <w:t>Leaderboard</w:t>
-      </w:r>
-      <w:proofErr w:type="spellEnd"/>
-      <w:r>
-        <w:rPr>
-          <w:rStyle w:val="Strong"/>
-          <w:rFonts w:asciiTheme="minorHAnsi" w:hAnsiTheme="minorHAnsi" w:cstheme="minorHAnsi"/>
-          <w:b/>
-          <w:bCs/>
-        </w:rPr>
-        <w:t xml:space="preserve"> Ranking</w:t>
-      </w:r>
-    </w:p>
-    <w:p>
-      <w:pPr>
-        <w:pStyle w:val="NormalWeb"/>
-        <w:rPr>
-          <w:rFonts w:asciiTheme="minorHAnsi" w:hAnsiTheme="minorHAnsi" w:cstheme="minorHAnsi"/>
-        </w:rPr>
-      </w:pPr>
-      <w:r>
-        <w:rPr>
-          <w:rFonts w:asciiTheme="minorHAnsi" w:hAnsiTheme="minorHAnsi" w:cstheme="minorHAnsi"/>
-        </w:rPr>
-        <w:lastRenderedPageBreak/>
-        <w:t xml:space="preserve">Create a </w:t>
-      </w:r>
-      <w:r>
-        <w:rPr>
-          <w:rStyle w:val="HTMLCode"/>
-          <w:rFonts w:asciiTheme="minorHAnsi" w:hAnsiTheme="minorHAnsi" w:cstheme="minorHAnsi"/>
-        </w:rPr>
-        <w:t>Map&lt;String, Integer&gt;</w:t>
-      </w:r>
-      <w:r>
-        <w:rPr>
-          <w:rFonts w:asciiTheme="minorHAnsi" w:hAnsiTheme="minorHAnsi" w:cstheme="minorHAnsi"/>
-        </w:rPr>
-        <w:t xml:space="preserve"> where the key is a student's name and the value is their score.</w:t>
-      </w:r>
-      <w:r>
-        <w:rPr>
-          <w:rFonts w:asciiTheme="minorHAnsi" w:hAnsiTheme="minorHAnsi" w:cstheme="minorHAnsi"/>
-        </w:rPr>
-        <w:br/>
-        <w:t xml:space="preserve">Then display a </w:t>
-      </w:r>
-      <w:r>
-        <w:rPr>
-          <w:rStyle w:val="Strong"/>
-          <w:rFonts w:asciiTheme="minorHAnsi" w:hAnsiTheme="minorHAnsi" w:cstheme="minorHAnsi"/>
-        </w:rPr>
-        <w:t xml:space="preserve">ranked </w:t>
-      </w:r>
-      <w:proofErr w:type="spellStart"/>
-      <w:r>
-        <w:rPr>
-          <w:rStyle w:val="Strong"/>
-          <w:rFonts w:asciiTheme="minorHAnsi" w:hAnsiTheme="minorHAnsi" w:cstheme="minorHAnsi"/>
-        </w:rPr>
-        <w:t>leaderboard</w:t>
-      </w:r>
-      <w:proofErr w:type="spellEnd"/>
-      <w:r>
-        <w:rPr>
-          <w:rFonts w:asciiTheme="minorHAnsi" w:hAnsiTheme="minorHAnsi" w:cstheme="minorHAnsi"/>
-        </w:rPr>
-        <w:t xml:space="preserve"> sorted by score in descending order.</w:t>
-      </w:r>
-    </w:p>
-    <w:p>
-      <w:pPr>
-        <w:pStyle w:val="NormalWeb"/>
-        <w:rPr>
-          <w:rFonts w:asciiTheme="minorHAnsi" w:hAnsiTheme="minorHAnsi" w:cstheme="minorHAnsi"/>
-        </w:rPr>
-      </w:pPr>
-      <w:r>
-        <w:rPr>
-          <w:rFonts w:asciiTheme="minorHAnsi" w:hAnsiTheme="minorHAnsi" w:cstheme="minorHAnsi"/>
-        </w:rPr>
-        <w:t xml:space="preserve">Absolutely! Here's another </w:t>
-      </w:r>
-      <w:r>
-        <w:rPr>
-          <w:rStyle w:val="Strong"/>
-          <w:rFonts w:asciiTheme="minorHAnsi" w:hAnsiTheme="minorHAnsi" w:cstheme="minorHAnsi"/>
-        </w:rPr>
-        <w:t>set of 10 Java tasks</w:t>
-      </w:r>
-      <w:r>
-        <w:rPr>
-          <w:rFonts w:asciiTheme="minorHAnsi" w:hAnsiTheme="minorHAnsi" w:cstheme="minorHAnsi"/>
-        </w:rPr>
-        <w:t xml:space="preserve"> that go </w:t>
-      </w:r>
-      <w:r>
-        <w:rPr>
-          <w:rStyle w:val="Strong"/>
-          <w:rFonts w:asciiTheme="minorHAnsi" w:hAnsiTheme="minorHAnsi" w:cstheme="minorHAnsi"/>
-        </w:rPr>
-        <w:t>deeper into Collections</w:t>
-      </w:r>
-      <w:r>
-        <w:rPr>
-          <w:rFonts w:asciiTheme="minorHAnsi" w:hAnsiTheme="minorHAnsi" w:cstheme="minorHAnsi"/>
-        </w:rPr>
-        <w:t>, covering:</w:t>
-      </w:r>
-    </w:p>
-    <w:p>
-      <w:pPr>
-        <w:pStyle w:val="NormalWeb"/>
-        <w:numPr>
-          <w:ilvl w:val="0"/>
-          <w:numId w:val="9"/>
-        </w:numPr>
-        <w:rPr>
-          <w:rFonts w:asciiTheme="minorHAnsi" w:hAnsiTheme="minorHAnsi" w:cstheme="minorHAnsi"/>
-        </w:rPr>
-      </w:pPr>
-      <w:r>
-        <w:rPr>
-          <w:rStyle w:val="Strong"/>
-          <w:rFonts w:asciiTheme="minorHAnsi" w:hAnsiTheme="minorHAnsi" w:cstheme="minorHAnsi"/>
-        </w:rPr>
-        <w:t>All core interfaces</w:t>
-      </w:r>
-      <w:r>
-        <w:rPr>
-          <w:rFonts w:asciiTheme="minorHAnsi" w:hAnsiTheme="minorHAnsi" w:cstheme="minorHAnsi"/>
-        </w:rPr>
-        <w:t xml:space="preserve">: </w:t>
-      </w:r>
-      <w:r>
-        <w:rPr>
-          <w:rStyle w:val="HTMLCode"/>
-          <w:rFonts w:asciiTheme="minorHAnsi" w:hAnsiTheme="minorHAnsi" w:cstheme="minorHAnsi"/>
-        </w:rPr>
-        <w:t>List</w:t>
-      </w:r>
-      <w:r>
-        <w:rPr>
-          <w:rFonts w:asciiTheme="minorHAnsi" w:hAnsiTheme="minorHAnsi" w:cstheme="minorHAnsi"/>
-        </w:rPr>
-        <w:t xml:space="preserve">, </w:t>
-      </w:r>
-      <w:r>
-        <w:rPr>
-          <w:rStyle w:val="HTMLCode"/>
-          <w:rFonts w:asciiTheme="minorHAnsi" w:hAnsiTheme="minorHAnsi" w:cstheme="minorHAnsi"/>
-        </w:rPr>
-        <w:t>Set</w:t>
-      </w:r>
-      <w:r>
-        <w:rPr>
-          <w:rFonts w:asciiTheme="minorHAnsi" w:hAnsiTheme="minorHAnsi" w:cstheme="minorHAnsi"/>
-        </w:rPr>
-        <w:t xml:space="preserve">, </w:t>
-      </w:r>
-      <w:r>
-        <w:rPr>
-          <w:rStyle w:val="HTMLCode"/>
-          <w:rFonts w:asciiTheme="minorHAnsi" w:hAnsiTheme="minorHAnsi" w:cstheme="minorHAnsi"/>
-        </w:rPr>
-        <w:t>Map</w:t>
-      </w:r>
-      <w:r>
-        <w:rPr>
-          <w:rFonts w:asciiTheme="minorHAnsi" w:hAnsiTheme="minorHAnsi" w:cstheme="minorHAnsi"/>
-        </w:rPr>
-        <w:t xml:space="preserve">, </w:t>
-      </w:r>
-      <w:r>
-        <w:rPr>
-          <w:rStyle w:val="HTMLCode"/>
-          <w:rFonts w:asciiTheme="minorHAnsi" w:hAnsiTheme="minorHAnsi" w:cstheme="minorHAnsi"/>
-        </w:rPr>
-        <w:t>Queue</w:t>
-      </w:r>
-      <w:r>
-        <w:rPr>
-          <w:rFonts w:asciiTheme="minorHAnsi" w:hAnsiTheme="minorHAnsi" w:cstheme="minorHAnsi"/>
-        </w:rPr>
-        <w:t xml:space="preserve">, </w:t>
-      </w:r>
-      <w:proofErr w:type="spellStart"/>
-      <w:r>
-        <w:rPr>
-          <w:rStyle w:val="HTMLCode"/>
-          <w:rFonts w:asciiTheme="minorHAnsi" w:hAnsiTheme="minorHAnsi" w:cstheme="minorHAnsi"/>
-        </w:rPr>
-        <w:t>Deque</w:t>
-      </w:r>
-      <w:proofErr w:type="spellEnd"/>
-    </w:p>
-    <w:p>
-      <w:pPr>
-        <w:pStyle w:val="NormalWeb"/>
-        <w:numPr>
-          <w:ilvl w:val="0"/>
-          <w:numId w:val="9"/>
-        </w:numPr>
-        <w:rPr>
-          <w:rFonts w:asciiTheme="minorHAnsi" w:hAnsiTheme="minorHAnsi" w:cstheme="minorHAnsi"/>
-        </w:rPr>
-      </w:pPr>
-      <w:r>
-        <w:rPr>
-          <w:rStyle w:val="Strong"/>
-          <w:rFonts w:asciiTheme="minorHAnsi" w:hAnsiTheme="minorHAnsi" w:cstheme="minorHAnsi"/>
-        </w:rPr>
-        <w:t>Collection utilities</w:t>
-      </w:r>
-      <w:r>
-        <w:rPr>
-          <w:rFonts w:asciiTheme="minorHAnsi" w:hAnsiTheme="minorHAnsi" w:cstheme="minorHAnsi"/>
-        </w:rPr>
-        <w:t>: sorting, reversing, shuffling</w:t>
-      </w:r>
-    </w:p>
-    <w:p>
-      <w:pPr>
-        <w:pStyle w:val="NormalWeb"/>
-        <w:numPr>
-          <w:ilvl w:val="0"/>
-          <w:numId w:val="9"/>
-        </w:numPr>
-        <w:rPr>
-          <w:rFonts w:asciiTheme="minorHAnsi" w:hAnsiTheme="minorHAnsi" w:cstheme="minorHAnsi"/>
-        </w:rPr>
-      </w:pPr>
-      <w:r>
-        <w:rPr>
-          <w:rStyle w:val="Strong"/>
-          <w:rFonts w:asciiTheme="minorHAnsi" w:hAnsiTheme="minorHAnsi" w:cstheme="minorHAnsi"/>
-        </w:rPr>
-        <w:t>Real-world logic problems</w:t>
-      </w:r>
-    </w:p>
-    <w:p>
-      <w:pPr>
-        <w:pStyle w:val="NormalWeb"/>
-        <w:numPr>
-          <w:ilvl w:val="0"/>
-          <w:numId w:val="9"/>
-        </w:numPr>
-        <w:rPr>
-          <w:rFonts w:asciiTheme="minorHAnsi" w:hAnsiTheme="minorHAnsi" w:cstheme="minorHAnsi"/>
-        </w:rPr>
-      </w:pPr>
-      <w:r>
-        <w:rPr>
-          <w:rStyle w:val="Strong"/>
-          <w:rFonts w:asciiTheme="minorHAnsi" w:hAnsiTheme="minorHAnsi" w:cstheme="minorHAnsi"/>
-        </w:rPr>
-        <w:t>Intermediate-level concepts</w:t>
-      </w:r>
-      <w:r>
-        <w:rPr>
-          <w:rFonts w:asciiTheme="minorHAnsi" w:hAnsiTheme="minorHAnsi" w:cstheme="minorHAnsi"/>
-        </w:rPr>
-        <w:t xml:space="preserve"> (custom comparator, nested maps, stack/queue simulation)</w:t>
-      </w:r>
-    </w:p>
-    <w:p>
-      <w:pPr>
-        <w:pStyle w:val="Heading3"/>
-        <w:rPr>
-          <w:rFonts w:asciiTheme="minorHAnsi" w:hAnsiTheme="minorHAnsi" w:cstheme="minorHAnsi"/>
-        </w:rPr>
-      </w:pPr>
-      <w:r>
-        <w:rPr>
-          <w:rStyle w:val="Strong"/>
-          <w:rFonts w:asciiTheme="minorHAnsi" w:hAnsiTheme="minorHAnsi" w:cstheme="minorHAnsi"/>
-          <w:b/>
-          <w:bCs/>
-        </w:rPr>
-        <w:t>Task 11: Reverse a List of Strings</w:t>
-      </w:r>
-    </w:p>
-    <w:p>
-      <w:pPr>
-        <w:pStyle w:val="NormalWeb"/>
-        <w:rPr>
-          <w:rFonts w:asciiTheme="minorHAnsi" w:hAnsiTheme="minorHAnsi" w:cstheme="minorHAnsi"/>
-        </w:rPr>
-      </w:pPr>
-      <w:r>
-        <w:rPr>
-          <w:rFonts w:asciiTheme="minorHAnsi" w:hAnsiTheme="minorHAnsi" w:cstheme="minorHAnsi"/>
-        </w:rPr>
-        <w:t xml:space="preserve">Take a </w:t>
-      </w:r>
-      <w:r>
-        <w:rPr>
-          <w:rStyle w:val="HTMLCode"/>
-          <w:rFonts w:asciiTheme="minorHAnsi" w:hAnsiTheme="minorHAnsi" w:cstheme="minorHAnsi"/>
-        </w:rPr>
-        <w:t>List&lt;String&gt;</w:t>
-      </w:r>
-      <w:r>
-        <w:rPr>
-          <w:rFonts w:asciiTheme="minorHAnsi" w:hAnsiTheme="minorHAnsi" w:cstheme="minorHAnsi"/>
-        </w:rPr>
-        <w:t xml:space="preserve"> of 5 elements and </w:t>
-      </w:r>
-      <w:r>
-        <w:rPr>
-          <w:rStyle w:val="Strong"/>
-          <w:rFonts w:asciiTheme="minorHAnsi" w:hAnsiTheme="minorHAnsi" w:cstheme="minorHAnsi"/>
-        </w:rPr>
-        <w:t>print them in reverse order</w:t>
-      </w:r>
-      <w:r>
-        <w:rPr>
-          <w:rFonts w:asciiTheme="minorHAnsi" w:hAnsiTheme="minorHAnsi" w:cstheme="minorHAnsi"/>
-        </w:rPr>
-        <w:t xml:space="preserve"> using Collections API.</w:t>
-      </w:r>
-    </w:p>
-    <w:p>
-      <w:pPr>
-        <w:pStyle w:val="NormalWeb"/>
-        <w:rPr>
-          <w:rFonts w:asciiTheme="minorHAnsi" w:hAnsiTheme="minorHAnsi" w:cstheme="minorHAnsi"/>
-        </w:rPr>
-      </w:pPr>
-      <w:r>
-        <w:rPr>
-          <w:rFonts w:asciiTheme="minorHAnsi" w:hAnsiTheme="minorHAnsi" w:cstheme="minorHAnsi"/>
-        </w:rPr>
-        <w:t xml:space="preserve">Hint: Use </w:t>
-      </w:r>
-      <w:proofErr w:type="spellStart"/>
-      <w:proofErr w:type="gramStart"/>
-      <w:r>
-        <w:rPr>
-          <w:rStyle w:val="HTMLCode"/>
-          <w:rFonts w:asciiTheme="minorHAnsi" w:hAnsiTheme="minorHAnsi" w:cstheme="minorHAnsi"/>
-        </w:rPr>
-        <w:t>Collections.reverse</w:t>
-      </w:r>
-      <w:proofErr w:type="spellEnd"/>
-      <w:r>
-        <w:rPr>
-          <w:rStyle w:val="HTMLCode"/>
-          <w:rFonts w:asciiTheme="minorHAnsi" w:hAnsiTheme="minorHAnsi" w:cstheme="minorHAnsi"/>
-        </w:rPr>
-        <w:t>(</w:t>
-      </w:r>
-      <w:proofErr w:type="gramEnd"/>
-      <w:r>
-        <w:rPr>
-          <w:rStyle w:val="HTMLCode"/>
-          <w:rFonts w:asciiTheme="minorHAnsi" w:hAnsiTheme="minorHAnsi" w:cstheme="minorHAnsi"/>
-        </w:rPr>
-        <w:t>)</w:t>
-      </w:r>
-      <w:r>
-        <w:rPr>
-          <w:rFonts w:asciiTheme="minorHAnsi" w:hAnsiTheme="minorHAnsi" w:cstheme="minorHAnsi"/>
-        </w:rPr>
-        <w:t xml:space="preserve"> or loop from the end.</w:t>
-      </w:r>
-    </w:p>
-    <w:p>
-      <w:pPr>
-        <w:pStyle w:val="Heading3"/>
-        <w:rPr>
-          <w:rFonts w:asciiTheme="minorHAnsi" w:hAnsiTheme="minorHAnsi" w:cstheme="minorHAnsi"/>
-        </w:rPr>
-      </w:pPr>
-      <w:r>
-        <w:rPr>
-          <w:rStyle w:val="Strong"/>
-          <w:rFonts w:asciiTheme="minorHAnsi" w:hAnsiTheme="minorHAnsi" w:cstheme="minorHAnsi"/>
-          <w:b/>
-          <w:bCs/>
-        </w:rPr>
-        <w:t>Task 12: Shuffle a Deck of Cards</w:t>
-      </w:r>
-    </w:p>
-    <w:p>
-      <w:pPr>
-        <w:pStyle w:val="NormalWeb"/>
-        <w:rPr>
-          <w:rFonts w:asciiTheme="minorHAnsi" w:hAnsiTheme="minorHAnsi" w:cstheme="minorHAnsi"/>
-        </w:rPr>
-      </w:pPr>
-      <w:r>
-        <w:rPr>
-          <w:rFonts w:asciiTheme="minorHAnsi" w:hAnsiTheme="minorHAnsi" w:cstheme="minorHAnsi"/>
-        </w:rPr>
-        <w:t xml:space="preserve">Create a </w:t>
-      </w:r>
-      <w:r>
-        <w:rPr>
-          <w:rStyle w:val="HTMLCode"/>
-          <w:rFonts w:asciiTheme="minorHAnsi" w:hAnsiTheme="minorHAnsi" w:cstheme="minorHAnsi"/>
-        </w:rPr>
-        <w:t>List&lt;String&gt;</w:t>
-      </w:r>
-      <w:r>
-        <w:rPr>
-          <w:rFonts w:asciiTheme="minorHAnsi" w:hAnsiTheme="minorHAnsi" w:cstheme="minorHAnsi"/>
-        </w:rPr>
-        <w:t xml:space="preserve"> representing a standard 52-card deck (e.g., "2H", "3D", "KS").</w:t>
-      </w:r>
-      <w:r>
-        <w:rPr>
-          <w:rFonts w:asciiTheme="minorHAnsi" w:hAnsiTheme="minorHAnsi" w:cstheme="minorHAnsi"/>
-        </w:rPr>
-        <w:br/>
-        <w:t xml:space="preserve">Use Collections to </w:t>
-      </w:r>
-      <w:r>
-        <w:rPr>
-          <w:rStyle w:val="Strong"/>
-          <w:rFonts w:asciiTheme="minorHAnsi" w:hAnsiTheme="minorHAnsi" w:cstheme="minorHAnsi"/>
-        </w:rPr>
-        <w:t>shuffle the deck</w:t>
-      </w:r>
-      <w:r>
-        <w:rPr>
-          <w:rFonts w:asciiTheme="minorHAnsi" w:hAnsiTheme="minorHAnsi" w:cstheme="minorHAnsi"/>
-        </w:rPr>
-        <w:t xml:space="preserve"> and print the result.</w:t>
-      </w:r>
-    </w:p>
-    <w:p>
-      <w:pPr>
-        <w:pStyle w:val="NormalWeb"/>
-        <w:rPr>
-          <w:rFonts w:asciiTheme="minorHAnsi" w:hAnsiTheme="minorHAnsi" w:cstheme="minorHAnsi"/>
-        </w:rPr>
-      </w:pPr>
-      <w:r>
-        <w:rPr>
-          <w:rFonts w:asciiTheme="minorHAnsi" w:hAnsiTheme="minorHAnsi" w:cstheme="minorHAnsi"/>
-        </w:rPr>
-        <w:t>Hint: Use nested loops or arrays to generate cards.</w:t>
-      </w:r>
-    </w:p>
-    <w:p>
-      <w:pPr>
-        <w:pStyle w:val="Heading3"/>
-        <w:rPr>
-          <w:rFonts w:asciiTheme="minorHAnsi" w:hAnsiTheme="minorHAnsi" w:cstheme="minorHAnsi"/>
-        </w:rPr>
-      </w:pPr>
-      <w:r>
-        <w:rPr>
-          <w:rStyle w:val="Strong"/>
-          <w:rFonts w:asciiTheme="minorHAnsi" w:hAnsiTheme="minorHAnsi" w:cstheme="minorHAnsi"/>
-          <w:b/>
-          <w:bCs/>
-        </w:rPr>
-        <w:t>Task 13: Find First Repeating Element</w:t>
-      </w:r>
-    </w:p>
-    <w:p>
-      <w:pPr>
-        <w:pStyle w:val="NormalWeb"/>
-        <w:rPr>
-          <w:rFonts w:asciiTheme="minorHAnsi" w:hAnsiTheme="minorHAnsi" w:cstheme="minorHAnsi"/>
-        </w:rPr>
-      </w:pPr>
-      <w:r>
-        <w:rPr>
-          <w:rFonts w:asciiTheme="minorHAnsi" w:hAnsiTheme="minorHAnsi" w:cstheme="minorHAnsi"/>
-        </w:rPr>
-        <w:t xml:space="preserve">From a list of integers, find the </w:t>
-      </w:r>
-      <w:r>
-        <w:rPr>
-          <w:rStyle w:val="Strong"/>
-          <w:rFonts w:asciiTheme="minorHAnsi" w:hAnsiTheme="minorHAnsi" w:cstheme="minorHAnsi"/>
-        </w:rPr>
-        <w:t>first element that repeats</w:t>
-      </w:r>
-      <w:r>
-        <w:rPr>
-          <w:rFonts w:asciiTheme="minorHAnsi" w:hAnsiTheme="minorHAnsi" w:cstheme="minorHAnsi"/>
-        </w:rPr>
-        <w:t xml:space="preserve"> when traversed from left to right.</w:t>
-      </w:r>
-    </w:p>
-    <w:p>
-      <w:pPr>
-        <w:pStyle w:val="NormalWeb"/>
-        <w:rPr>
-          <w:rFonts w:asciiTheme="minorHAnsi" w:hAnsiTheme="minorHAnsi" w:cstheme="minorHAnsi"/>
-        </w:rPr>
-      </w:pPr>
-      <w:r>
-        <w:rPr>
-          <w:rFonts w:asciiTheme="minorHAnsi" w:hAnsiTheme="minorHAnsi" w:cstheme="minorHAnsi"/>
-        </w:rPr>
-        <w:t xml:space="preserve">Example: [1, 2, 3, 2, </w:t>
-      </w:r>
-      <w:proofErr w:type="gramStart"/>
-      <w:r>
-        <w:rPr>
-          <w:rFonts w:asciiTheme="minorHAnsi" w:hAnsiTheme="minorHAnsi" w:cstheme="minorHAnsi"/>
-        </w:rPr>
-        <w:t>1</w:t>
-      </w:r>
-      <w:proofErr w:type="gramEnd"/>
-      <w:r>
-        <w:rPr>
-          <w:rFonts w:asciiTheme="minorHAnsi" w:hAnsiTheme="minorHAnsi" w:cstheme="minorHAnsi"/>
-        </w:rPr>
-        <w:t>] → Output: 2</w:t>
-      </w:r>
-    </w:p>
-    <w:p>
-      <w:pPr>
-        <w:pStyle w:val="Heading3"/>
-        <w:rPr>
-          <w:rFonts w:asciiTheme="minorHAnsi" w:hAnsiTheme="minorHAnsi" w:cstheme="minorHAnsi"/>
-        </w:rPr>
-      </w:pPr>
-      <w:r>
-        <w:rPr>
-          <w:rStyle w:val="Strong"/>
-          <w:rFonts w:asciiTheme="minorHAnsi" w:hAnsiTheme="minorHAnsi" w:cstheme="minorHAnsi"/>
-          <w:b/>
-          <w:bCs/>
-        </w:rPr>
-        <w:t>Task 14: Stack Implementation (Browser History)</w:t>
-      </w:r>
-    </w:p>
-    <w:p>
-      <w:pPr>
-        <w:pStyle w:val="NormalWeb"/>
-        <w:rPr>
-          <w:rFonts w:asciiTheme="minorHAnsi" w:hAnsiTheme="minorHAnsi" w:cstheme="minorHAnsi"/>
-        </w:rPr>
-      </w:pPr>
-      <w:r>
-        <w:rPr>
-          <w:rFonts w:asciiTheme="minorHAnsi" w:hAnsiTheme="minorHAnsi" w:cstheme="minorHAnsi"/>
-        </w:rPr>
-        <w:t>Simulate browser back/forward using two stacks.</w:t>
-      </w:r>
-      <w:r>
-        <w:rPr>
-          <w:rFonts w:asciiTheme="minorHAnsi" w:hAnsiTheme="minorHAnsi" w:cstheme="minorHAnsi"/>
-        </w:rPr>
-        <w:br/>
-        <w:t xml:space="preserve">Add pages visited, go back, </w:t>
-      </w:r>
-      <w:proofErr w:type="gramStart"/>
-      <w:r>
-        <w:rPr>
-          <w:rFonts w:asciiTheme="minorHAnsi" w:hAnsiTheme="minorHAnsi" w:cstheme="minorHAnsi"/>
-        </w:rPr>
-        <w:t>go</w:t>
-      </w:r>
-      <w:proofErr w:type="gramEnd"/>
-      <w:r>
-        <w:rPr>
-          <w:rFonts w:asciiTheme="minorHAnsi" w:hAnsiTheme="minorHAnsi" w:cstheme="minorHAnsi"/>
-        </w:rPr>
-        <w:t xml:space="preserve"> forward.</w:t>
-      </w:r>
-    </w:p>
-    <w:p>
-      <w:pPr>
-        <w:pStyle w:val="NormalWeb"/>
-        <w:rPr>
-          <w:rFonts w:asciiTheme="minorHAnsi" w:hAnsiTheme="minorHAnsi" w:cstheme="minorHAnsi"/>
-        </w:rPr>
-      </w:pPr>
-      <w:r>
-        <w:rPr>
-          <w:rFonts w:asciiTheme="minorHAnsi" w:hAnsiTheme="minorHAnsi" w:cstheme="minorHAnsi"/>
-        </w:rPr>
-        <w:t xml:space="preserve">Use </w:t>
-      </w:r>
-      <w:r>
-        <w:rPr>
-          <w:rStyle w:val="HTMLCode"/>
-          <w:rFonts w:asciiTheme="minorHAnsi" w:hAnsiTheme="minorHAnsi" w:cstheme="minorHAnsi"/>
-        </w:rPr>
-        <w:t>Stack&lt;String&gt;</w:t>
-      </w:r>
-      <w:r>
-        <w:rPr>
-          <w:rFonts w:asciiTheme="minorHAnsi" w:hAnsiTheme="minorHAnsi" w:cstheme="minorHAnsi"/>
-        </w:rPr>
-        <w:t xml:space="preserve"> for back/forward navigation.</w:t>
-      </w:r>
-    </w:p>
-    <w:p>
-      <w:pPr>
-        <w:pStyle w:val="Heading3"/>
-        <w:rPr>
-          <w:rFonts w:asciiTheme="minorHAnsi" w:hAnsiTheme="minorHAnsi" w:cstheme="minorHAnsi"/>
-        </w:rPr>
-      </w:pPr>
-      <w:r>
-        <w:rPr>
-          <w:rStyle w:val="Strong"/>
-          <w:rFonts w:asciiTheme="minorHAnsi" w:hAnsiTheme="minorHAnsi" w:cstheme="minorHAnsi"/>
-          <w:b/>
-          <w:bCs/>
-        </w:rPr>
-        <w:t>Task 15: Queue Simulation (Print Queue)</w:t>
-      </w:r>
-    </w:p>
-    <w:p>
-      <w:pPr>
-        <w:pStyle w:val="NormalWeb"/>
-        <w:rPr>
-          <w:rFonts w:asciiTheme="minorHAnsi" w:hAnsiTheme="minorHAnsi" w:cstheme="minorHAnsi"/>
-        </w:rPr>
-      </w:pPr>
-      <w:r>
-        <w:rPr>
-          <w:rFonts w:asciiTheme="minorHAnsi" w:hAnsiTheme="minorHAnsi" w:cstheme="minorHAnsi"/>
-        </w:rPr>
-        <w:t xml:space="preserve">Simulate a printer queue using </w:t>
-      </w:r>
-      <w:r>
-        <w:rPr>
-          <w:rStyle w:val="HTMLCode"/>
-          <w:rFonts w:asciiTheme="minorHAnsi" w:hAnsiTheme="minorHAnsi" w:cstheme="minorHAnsi"/>
-        </w:rPr>
-        <w:t>Queue&lt;String&gt;</w:t>
-      </w:r>
-      <w:r>
-        <w:rPr>
-          <w:rFonts w:asciiTheme="minorHAnsi" w:hAnsiTheme="minorHAnsi" w:cstheme="minorHAnsi"/>
-        </w:rPr>
-        <w:t>.</w:t>
-      </w:r>
-      <w:r>
-        <w:rPr>
-          <w:rFonts w:asciiTheme="minorHAnsi" w:hAnsiTheme="minorHAnsi" w:cstheme="minorHAnsi"/>
-        </w:rPr>
-        <w:br/>
-        <w:t xml:space="preserve">Each string is a print job name. Process one job at a time using </w:t>
-      </w:r>
-      <w:r>
-        <w:rPr>
-          <w:rStyle w:val="HTMLCode"/>
-          <w:rFonts w:asciiTheme="minorHAnsi" w:hAnsiTheme="minorHAnsi" w:cstheme="minorHAnsi"/>
-        </w:rPr>
-        <w:t>.</w:t>
-      </w:r>
-      <w:proofErr w:type="gramStart"/>
-      <w:r>
-        <w:rPr>
-          <w:rStyle w:val="HTMLCode"/>
-          <w:rFonts w:asciiTheme="minorHAnsi" w:hAnsiTheme="minorHAnsi" w:cstheme="minorHAnsi"/>
-        </w:rPr>
-        <w:t>poll(</w:t>
-      </w:r>
-      <w:proofErr w:type="gramEnd"/>
-      <w:r>
-        <w:rPr>
-          <w:rStyle w:val="HTMLCode"/>
-          <w:rFonts w:asciiTheme="minorHAnsi" w:hAnsiTheme="minorHAnsi" w:cstheme="minorHAnsi"/>
-        </w:rPr>
-        <w:t>)</w:t>
-      </w:r>
-      <w:r>
-        <w:rPr>
-          <w:rFonts w:asciiTheme="minorHAnsi" w:hAnsiTheme="minorHAnsi" w:cstheme="minorHAnsi"/>
-        </w:rPr>
-        <w:t>.</w:t>
-      </w:r>
-    </w:p>
-    <w:p>
-      <w:pPr>
-        <w:pStyle w:val="Heading3"/>
-        <w:rPr>
-          <w:rFonts w:asciiTheme="minorHAnsi" w:hAnsiTheme="minorHAnsi" w:cstheme="minorHAnsi"/>
-        </w:rPr>
-      </w:pPr>
-      <w:r>
-        <w:rPr>
-          <w:rStyle w:val="Strong"/>
-          <w:rFonts w:asciiTheme="minorHAnsi" w:hAnsiTheme="minorHAnsi" w:cstheme="minorHAnsi"/>
-          <w:b/>
-          <w:bCs/>
-        </w:rPr>
-        <w:t>Task 16: Sort Map by Values</w:t>
-      </w:r>
-    </w:p>
-    <w:p>
-      <w:pPr>
-        <w:pStyle w:val="NormalWeb"/>
-        <w:rPr>
-          <w:rFonts w:asciiTheme="minorHAnsi" w:hAnsiTheme="minorHAnsi" w:cstheme="minorHAnsi"/>
-        </w:rPr>
-      </w:pPr>
-      <w:r>
-        <w:rPr>
-          <w:rFonts w:asciiTheme="minorHAnsi" w:hAnsiTheme="minorHAnsi" w:cstheme="minorHAnsi"/>
-        </w:rPr>
-        <w:t xml:space="preserve">Given a </w:t>
-      </w:r>
-      <w:r>
-        <w:rPr>
-          <w:rStyle w:val="HTMLCode"/>
-          <w:rFonts w:asciiTheme="minorHAnsi" w:hAnsiTheme="minorHAnsi" w:cstheme="minorHAnsi"/>
-        </w:rPr>
-        <w:t>Map&lt;String, Integer&gt;</w:t>
-      </w:r>
-      <w:r>
-        <w:rPr>
-          <w:rFonts w:asciiTheme="minorHAnsi" w:hAnsiTheme="minorHAnsi" w:cstheme="minorHAnsi"/>
-        </w:rPr>
-        <w:t xml:space="preserve"> of product → price, sort the map by price in </w:t>
-      </w:r>
-      <w:r>
-        <w:rPr>
-          <w:rStyle w:val="Strong"/>
-          <w:rFonts w:asciiTheme="minorHAnsi" w:hAnsiTheme="minorHAnsi" w:cstheme="minorHAnsi"/>
-        </w:rPr>
-        <w:t>ascending order</w:t>
-      </w:r>
-      <w:r>
-        <w:rPr>
-          <w:rFonts w:asciiTheme="minorHAnsi" w:hAnsiTheme="minorHAnsi" w:cstheme="minorHAnsi"/>
-        </w:rPr>
-        <w:t xml:space="preserve"> and print it.</w:t>
-      </w:r>
-    </w:p>
-    <w:p>
-      <w:pPr>
-        <w:pStyle w:val="NormalWeb"/>
-        <w:rPr>
-          <w:rFonts w:asciiTheme="minorHAnsi" w:hAnsiTheme="minorHAnsi" w:cstheme="minorHAnsi"/>
-        </w:rPr>
-      </w:pPr>
-      <w:r>
-        <w:rPr>
-          <w:rFonts w:asciiTheme="minorHAnsi" w:hAnsiTheme="minorHAnsi" w:cstheme="minorHAnsi"/>
-        </w:rPr>
-        <w:t xml:space="preserve">Use </w:t>
-      </w:r>
-      <w:r>
-        <w:rPr>
-          <w:rStyle w:val="HTMLCode"/>
-          <w:rFonts w:asciiTheme="minorHAnsi" w:hAnsiTheme="minorHAnsi" w:cstheme="minorHAnsi"/>
-        </w:rPr>
-        <w:t>List&lt;</w:t>
-      </w:r>
-      <w:proofErr w:type="spellStart"/>
-      <w:r>
-        <w:rPr>
-          <w:rStyle w:val="HTMLCode"/>
-          <w:rFonts w:asciiTheme="minorHAnsi" w:hAnsiTheme="minorHAnsi" w:cstheme="minorHAnsi"/>
-        </w:rPr>
-        <w:t>Map.Entry</w:t>
-      </w:r>
-      <w:proofErr w:type="spellEnd"/>
-      <w:r>
-        <w:rPr>
-          <w:rStyle w:val="HTMLCode"/>
-          <w:rFonts w:asciiTheme="minorHAnsi" w:hAnsiTheme="minorHAnsi" w:cstheme="minorHAnsi"/>
-        </w:rPr>
-        <w:t>&lt;&gt;&gt;</w:t>
-      </w:r>
-      <w:r>
-        <w:rPr>
-          <w:rFonts w:asciiTheme="minorHAnsi" w:hAnsiTheme="minorHAnsi" w:cstheme="minorHAnsi"/>
-        </w:rPr>
-        <w:t xml:space="preserve"> and a custom comparator.</w:t>
-      </w:r>
-    </w:p>
-    <w:p>
-      <w:pPr>
-        <w:pStyle w:val="Heading3"/>
-        <w:rPr>
-          <w:rFonts w:asciiTheme="minorHAnsi" w:hAnsiTheme="minorHAnsi" w:cstheme="minorHAnsi"/>
-        </w:rPr>
-      </w:pPr>
-      <w:r>
-        <w:rPr>
-          <w:rStyle w:val="Strong"/>
-          <w:rFonts w:asciiTheme="minorHAnsi" w:hAnsiTheme="minorHAnsi" w:cstheme="minorHAnsi"/>
-          <w:b/>
-          <w:bCs/>
-        </w:rPr>
-        <w:t>Task 17: Count Unique Characters Using Set</w:t>
-      </w:r>
-    </w:p>
-    <w:p>
-      <w:pPr>
-        <w:pStyle w:val="NormalWeb"/>
-        <w:rPr>
-          <w:rFonts w:asciiTheme="minorHAnsi" w:hAnsiTheme="minorHAnsi" w:cstheme="minorHAnsi"/>
-        </w:rPr>
-      </w:pPr>
-      <w:r>
-        <w:rPr>
-          <w:rFonts w:asciiTheme="minorHAnsi" w:hAnsiTheme="minorHAnsi" w:cstheme="minorHAnsi"/>
-        </w:rPr>
-        <w:t xml:space="preserve">Take a string and print how many </w:t>
-      </w:r>
-      <w:r>
-        <w:rPr>
-          <w:rStyle w:val="Strong"/>
-          <w:rFonts w:asciiTheme="minorHAnsi" w:hAnsiTheme="minorHAnsi" w:cstheme="minorHAnsi"/>
-        </w:rPr>
-        <w:t>unique characters</w:t>
-      </w:r>
-      <w:r>
-        <w:rPr>
-          <w:rFonts w:asciiTheme="minorHAnsi" w:hAnsiTheme="minorHAnsi" w:cstheme="minorHAnsi"/>
-        </w:rPr>
-        <w:t xml:space="preserve"> it contains using a </w:t>
-      </w:r>
-      <w:r>
-        <w:rPr>
-          <w:rStyle w:val="HTMLCode"/>
-          <w:rFonts w:asciiTheme="minorHAnsi" w:hAnsiTheme="minorHAnsi" w:cstheme="minorHAnsi"/>
-        </w:rPr>
-        <w:t>Set&lt;Character&gt;</w:t>
-      </w:r>
-      <w:r>
-        <w:rPr>
-          <w:rFonts w:asciiTheme="minorHAnsi" w:hAnsiTheme="minorHAnsi" w:cstheme="minorHAnsi"/>
-        </w:rPr>
-        <w:t>.</w:t>
-      </w:r>
-    </w:p>
-    <w:p>
-      <w:pPr>
-        <w:pStyle w:val="Heading3"/>
-        <w:rPr>
-          <w:rFonts w:asciiTheme="minorHAnsi" w:hAnsiTheme="minorHAnsi" w:cstheme="minorHAnsi"/>
-        </w:rPr>
-      </w:pPr>
-      <w:r>
-        <w:rPr>
-          <w:rStyle w:val="Strong"/>
-          <w:rFonts w:asciiTheme="minorHAnsi" w:hAnsiTheme="minorHAnsi" w:cstheme="minorHAnsi"/>
-          <w:b/>
-          <w:bCs/>
-        </w:rPr>
-        <w:t>Task 18: Most Frequent Word</w:t>
-      </w:r>
-    </w:p>
-    <w:p>
-      <w:pPr>
-        <w:pStyle w:val="NormalWeb"/>
-        <w:rPr>
-          <w:rFonts w:asciiTheme="minorHAnsi" w:hAnsiTheme="minorHAnsi" w:cstheme="minorHAnsi"/>
-        </w:rPr>
-      </w:pPr>
-      <w:r>
-        <w:rPr>
-          <w:rFonts w:asciiTheme="minorHAnsi" w:hAnsiTheme="minorHAnsi" w:cstheme="minorHAnsi"/>
-        </w:rPr>
-        <w:lastRenderedPageBreak/>
         <w:t xml:space="preserve">Given a paragraph, identify the </w:t>
       </w:r>
       <w:r>
@@ -1615,6 +1413,7 @@
         <w:rPr>
           <w:rFonts w:asciiTheme="minorHAnsi" w:hAnsiTheme="minorHAnsi" w:cstheme="minorHAnsi"/>
         </w:rPr>
+        <w:lastRenderedPageBreak/>
         <w:t>Key = Country name (</w:t>
       </w:r>
       <w:r>
@@ -2177,7 +1976,11 @@
         </mc:Choice>
         <mc:Fallback>
           <w:pict>
-            <v:shape w14:anchorId="293FEAAD" id="Text Box 219" o:spid="_x0000_s1027" type="#_x0000_t202" style="position:absolute;margin-left:0;margin-top:0;width:1in;height:13.45pt;z-index:251659264;visibility:visible;mso-wrap-style:square;mso-width-percent:1000;mso-height-percent:0;mso-wrap-distance-left:9pt;mso-wrap-distance-top:0;mso-wrap-distance-right:9pt;mso-wrap-distance-bottom:0;mso-position-horizontal:left;mso-position-horizontal-relative:page;mso-position-vertical:center;mso-position-vertical-relative:top-margin-area;mso-width-percent:1000;mso-height-percent:0;mso-width-relative:left-margin-area;mso-height-relative:page;v-text-anchor:middle" o:gfxdata="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" o:allowincell="f" fillcolor="#a8d08d [1945]" stroked="f">
+            <v:shapetype w14:anchorId="293FEAAD" id="_x0000_t202" coordsize="21600,21600" o:spt="202" path="m,l,21600r21600,l21600,xe">
+              <v:stroke joinstyle="miter"/>
+              <v:path gradientshapeok="t" o:connecttype="rect"/>
+            </v:shapetype>
+            <v:shape id="Text Box 219" o:spid="_x0000_s1027" type="#_x0000_t202" style="position:absolute;margin-left:0;margin-top:0;width:1in;height:13.45pt;z-index:251659264;visibility:visible;mso-wrap-style:square;mso-width-percent:1000;mso-height-percent:0;mso-wrap-distance-left:9pt;mso-wrap-distance-top:0;mso-wrap-distance-right:9pt;mso-wrap-distance-bottom:0;mso-position-horizontal:left;mso-position-horizontal-relative:page;mso-position-vertical:center;mso-position-vertical-relative:top-margin-area;mso-width-percent:1000;mso-height-percent:0;mso-width-relative:left-margin-area;mso-height-relative:page;v-text-anchor:middle" o:gfxdata="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" o:allowincell="f" fillcolor="#a8d08d [1945]" stroked="f">
               <v:textbox style="mso-fit-shape-to-text:t" inset=",0,,0">
                 <w:txbxContent>
                   <w:p>

</xml_diff>